<commit_message>
Added some of the results
</commit_message>
<xml_diff>
--- a/Assignment3report.docx
+++ b/Assignment3report.docx
@@ -81,7 +81,25 @@
           <w:sz w:val="24"/>
           <w:szCs w:val="24"/>
         </w:rPr>
-        <w:t>A2.</w:t>
+        <w:t>A</w:t>
+      </w:r>
+      <w:r>
+        <w:rPr>
+          <w:b/>
+          <w:bCs/>
+          <w:sz w:val="24"/>
+          <w:szCs w:val="24"/>
+        </w:rPr>
+        <w:t>3</w:t>
+      </w:r>
+      <w:r>
+        <w:rPr>
+          <w:b/>
+          <w:bCs/>
+          <w:sz w:val="24"/>
+          <w:szCs w:val="24"/>
+        </w:rPr>
+        <w:t>.</w:t>
       </w:r>
       <w:r>
         <w:rPr>
@@ -134,7 +152,25 @@
           <w:sz w:val="24"/>
           <w:szCs w:val="24"/>
         </w:rPr>
-        <w:t>Figure 1. Estimated F0 for Max FFT Method</w:t>
+        <w:t xml:space="preserve">Figure 1. Estimated F0 </w:t>
+      </w:r>
+      <w:r>
+        <w:rPr>
+          <w:b/>
+          <w:bCs/>
+          <w:sz w:val="24"/>
+          <w:szCs w:val="24"/>
+        </w:rPr>
+        <w:t xml:space="preserve">and Error </w:t>
+      </w:r>
+      <w:r>
+        <w:rPr>
+          <w:b/>
+          <w:bCs/>
+          <w:sz w:val="24"/>
+          <w:szCs w:val="24"/>
+        </w:rPr>
+        <w:t>for Max FFT Method</w:t>
       </w:r>
       <w:r>
         <w:rPr>
@@ -145,14 +181,25 @@
         </w:rPr>
         <w:t xml:space="preserve"> (</w:t>
       </w:r>
-      <w:r>
-        <w:rPr>
-          <w:b/>
-          <w:bCs/>
-          <w:sz w:val="24"/>
-          <w:szCs w:val="24"/>
-        </w:rPr>
-        <w:t>blockSize = 1024</w:t>
+      <w:proofErr w:type="spellStart"/>
+      <w:r>
+        <w:rPr>
+          <w:b/>
+          <w:bCs/>
+          <w:sz w:val="24"/>
+          <w:szCs w:val="24"/>
+        </w:rPr>
+        <w:t>blockSize</w:t>
+      </w:r>
+      <w:proofErr w:type="spellEnd"/>
+      <w:r>
+        <w:rPr>
+          <w:b/>
+          <w:bCs/>
+          <w:sz w:val="24"/>
+          <w:szCs w:val="24"/>
+        </w:rPr>
+        <w:t xml:space="preserve"> = 1024</w:t>
       </w:r>
       <w:r>
         <w:rPr>
@@ -174,9 +221,63 @@
           <w:szCs w:val="24"/>
         </w:rPr>
       </w:pPr>
+      <w:r>
+        <w:rPr>
+          <w:noProof/>
+        </w:rPr>
+        <w:drawing>
+          <wp:inline distT="0" distB="0" distL="0" distR="0" wp14:anchorId="5A0896EF" wp14:editId="16933E3F">
+            <wp:extent cx="5943600" cy="4457065"/>
+            <wp:effectExtent l="0" t="0" r="0" b="635"/>
+            <wp:docPr id="1" name="Picture 1"/>
+            <wp:cNvGraphicFramePr>
+              <a:graphicFrameLocks xmlns:a="http://schemas.openxmlformats.org/drawingml/2006/main" noChangeAspect="1"/>
+            </wp:cNvGraphicFramePr>
+            <a:graphic xmlns:a="http://schemas.openxmlformats.org/drawingml/2006/main">
+              <a:graphicData uri="http://schemas.openxmlformats.org/drawingml/2006/picture">
+                <pic:pic xmlns:pic="http://schemas.openxmlformats.org/drawingml/2006/picture">
+                  <pic:nvPicPr>
+                    <pic:cNvPr id="0" name="Picture 1"/>
+                    <pic:cNvPicPr>
+                      <a:picLocks noChangeAspect="1" noChangeArrowheads="1"/>
+                    </pic:cNvPicPr>
+                  </pic:nvPicPr>
+                  <pic:blipFill>
+                    <a:blip r:embed="rId5">
+                      <a:extLst>
+                        <a:ext uri="{28A0092B-C50C-407E-A947-70E740481C1C}">
+                          <a14:useLocalDpi xmlns:a14="http://schemas.microsoft.com/office/drawing/2010/main" val="0"/>
+                        </a:ext>
+                      </a:extLst>
+                    </a:blip>
+                    <a:srcRect/>
+                    <a:stretch>
+                      <a:fillRect/>
+                    </a:stretch>
+                  </pic:blipFill>
+                  <pic:spPr bwMode="auto">
+                    <a:xfrm>
+                      <a:off x="0" y="0"/>
+                      <a:ext cx="5943600" cy="4457065"/>
+                    </a:xfrm>
+                    <a:prstGeom prst="rect">
+                      <a:avLst/>
+                    </a:prstGeom>
+                    <a:noFill/>
+                    <a:ln>
+                      <a:noFill/>
+                    </a:ln>
+                  </pic:spPr>
+                </pic:pic>
+              </a:graphicData>
+            </a:graphic>
+          </wp:inline>
+        </w:drawing>
+      </w:r>
     </w:p>
     <w:p>
       <w:pPr>
+        <w:keepNext/>
         <w:jc w:val="center"/>
         <w:rPr>
           <w:b/>
@@ -191,15 +292,58 @@
           <w:bCs/>
           <w:sz w:val="24"/>
           <w:szCs w:val="24"/>
-        </w:rPr>
-        <w:t>Figure 2. Absolute Error for Max FFT Method</w:t>
-      </w:r>
-      <w:r>
-        <w:rPr>
-          <w:b/>
-          <w:bCs/>
-          <w:sz w:val="24"/>
-          <w:szCs w:val="24"/>
+          <w:highlight w:val="yellow"/>
+        </w:rPr>
+        <w:lastRenderedPageBreak/>
+        <w:t xml:space="preserve">Figure </w:t>
+      </w:r>
+      <w:r>
+        <w:rPr>
+          <w:b/>
+          <w:bCs/>
+          <w:sz w:val="24"/>
+          <w:szCs w:val="24"/>
+          <w:highlight w:val="yellow"/>
+        </w:rPr>
+        <w:t>2</w:t>
+      </w:r>
+      <w:r>
+        <w:rPr>
+          <w:b/>
+          <w:bCs/>
+          <w:sz w:val="24"/>
+          <w:szCs w:val="24"/>
+          <w:highlight w:val="yellow"/>
+        </w:rPr>
+        <w:t>. Estimated F0</w:t>
+      </w:r>
+      <w:r>
+        <w:rPr>
+          <w:b/>
+          <w:bCs/>
+          <w:sz w:val="24"/>
+          <w:szCs w:val="24"/>
+          <w:highlight w:val="yellow"/>
+        </w:rPr>
+        <w:t xml:space="preserve"> and Error</w:t>
+      </w:r>
+      <w:r>
+        <w:rPr>
+          <w:b/>
+          <w:bCs/>
+          <w:sz w:val="24"/>
+          <w:szCs w:val="24"/>
+          <w:highlight w:val="yellow"/>
+        </w:rPr>
+        <w:t xml:space="preserve"> for HPS Method</w:t>
+      </w:r>
+      <w:r>
+        <w:rPr>
+          <w:b/>
+          <w:bCs/>
+          <w:sz w:val="24"/>
+          <w:szCs w:val="24"/>
+          <w:highlight w:val="yellow"/>
         </w:rPr>
         <w:t xml:space="preserve"> </w:t>
       </w:r>
@@ -209,24 +353,57 @@
           <w:bCs/>
           <w:sz w:val="24"/>
           <w:szCs w:val="24"/>
+          <w:highlight w:val="yellow"/>
         </w:rPr>
         <w:t>(</w:t>
       </w:r>
-      <w:r>
-        <w:rPr>
-          <w:b/>
-          <w:bCs/>
-          <w:sz w:val="24"/>
-          <w:szCs w:val="24"/>
-        </w:rPr>
-        <w:t>blockSize = 1024</w:t>
-      </w:r>
-      <w:r>
-        <w:rPr>
-          <w:b/>
-          <w:bCs/>
-          <w:sz w:val="24"/>
-          <w:szCs w:val="24"/>
+      <w:proofErr w:type="spellStart"/>
+      <w:r>
+        <w:rPr>
+          <w:b/>
+          <w:bCs/>
+          <w:sz w:val="24"/>
+          <w:szCs w:val="24"/>
+          <w:highlight w:val="yellow"/>
+        </w:rPr>
+        <w:t>blockSize</w:t>
+      </w:r>
+      <w:proofErr w:type="spellEnd"/>
+      <w:r>
+        <w:rPr>
+          <w:b/>
+          <w:bCs/>
+          <w:sz w:val="24"/>
+          <w:szCs w:val="24"/>
+          <w:highlight w:val="yellow"/>
+        </w:rPr>
+        <w:t xml:space="preserve"> = </w:t>
+      </w:r>
+      <w:commentRangeStart w:id="0"/>
+      <w:r>
+        <w:rPr>
+          <w:b/>
+          <w:bCs/>
+          <w:sz w:val="24"/>
+          <w:szCs w:val="24"/>
+          <w:highlight w:val="yellow"/>
+        </w:rPr>
+        <w:t>1024</w:t>
+      </w:r>
+      <w:commentRangeEnd w:id="0"/>
+      <w:r>
+        <w:rPr>
+          <w:rStyle w:val="CommentReference"/>
+        </w:rPr>
+        <w:commentReference w:id="0"/>
+      </w:r>
+      <w:r>
+        <w:rPr>
+          <w:b/>
+          <w:bCs/>
+          <w:sz w:val="24"/>
+          <w:szCs w:val="24"/>
+          <w:highlight w:val="yellow"/>
         </w:rPr>
         <w:t>)</w:t>
       </w:r>
@@ -241,6 +418,59 @@
           <w:szCs w:val="24"/>
         </w:rPr>
       </w:pPr>
+      <w:r>
+        <w:rPr>
+          <w:noProof/>
+        </w:rPr>
+        <w:drawing>
+          <wp:inline distT="0" distB="0" distL="0" distR="0" wp14:anchorId="29C7AE2F" wp14:editId="6C721CDC">
+            <wp:extent cx="5943600" cy="4457065"/>
+            <wp:effectExtent l="0" t="0" r="0" b="635"/>
+            <wp:docPr id="2" name="Picture 2"/>
+            <wp:cNvGraphicFramePr>
+              <a:graphicFrameLocks xmlns:a="http://schemas.openxmlformats.org/drawingml/2006/main" noChangeAspect="1"/>
+            </wp:cNvGraphicFramePr>
+            <a:graphic xmlns:a="http://schemas.openxmlformats.org/drawingml/2006/main">
+              <a:graphicData uri="http://schemas.openxmlformats.org/drawingml/2006/picture">
+                <pic:pic xmlns:pic="http://schemas.openxmlformats.org/drawingml/2006/picture">
+                  <pic:nvPicPr>
+                    <pic:cNvPr id="0" name="Picture 3"/>
+                    <pic:cNvPicPr>
+                      <a:picLocks noChangeAspect="1" noChangeArrowheads="1"/>
+                    </pic:cNvPicPr>
+                  </pic:nvPicPr>
+                  <pic:blipFill>
+                    <a:blip r:embed="rId9">
+                      <a:extLst>
+                        <a:ext uri="{28A0092B-C50C-407E-A947-70E740481C1C}">
+                          <a14:useLocalDpi xmlns:a14="http://schemas.microsoft.com/office/drawing/2010/main" val="0"/>
+                        </a:ext>
+                      </a:extLst>
+                    </a:blip>
+                    <a:srcRect/>
+                    <a:stretch>
+                      <a:fillRect/>
+                    </a:stretch>
+                  </pic:blipFill>
+                  <pic:spPr bwMode="auto">
+                    <a:xfrm>
+                      <a:off x="0" y="0"/>
+                      <a:ext cx="5943600" cy="4457065"/>
+                    </a:xfrm>
+                    <a:prstGeom prst="rect">
+                      <a:avLst/>
+                    </a:prstGeom>
+                    <a:noFill/>
+                    <a:ln>
+                      <a:noFill/>
+                    </a:ln>
+                  </pic:spPr>
+                </pic:pic>
+              </a:graphicData>
+            </a:graphic>
+          </wp:inline>
+        </w:drawing>
+      </w:r>
     </w:p>
     <w:p>
       <w:pPr>
@@ -252,51 +482,6 @@
           <w:szCs w:val="24"/>
         </w:rPr>
       </w:pPr>
-      <w:r>
-        <w:rPr>
-          <w:b/>
-          <w:bCs/>
-          <w:sz w:val="24"/>
-          <w:szCs w:val="24"/>
-        </w:rPr>
-        <w:t>Figure 3. Estimated F0 for HPS Method</w:t>
-      </w:r>
-      <w:r>
-        <w:rPr>
-          <w:b/>
-          <w:bCs/>
-          <w:sz w:val="24"/>
-          <w:szCs w:val="24"/>
-        </w:rPr>
-        <w:t xml:space="preserve"> </w:t>
-      </w:r>
-      <w:r>
-        <w:rPr>
-          <w:b/>
-          <w:bCs/>
-          <w:sz w:val="24"/>
-          <w:szCs w:val="24"/>
-        </w:rPr>
-        <w:t>(</w:t>
-      </w:r>
-      <w:r>
-        <w:rPr>
-          <w:b/>
-          <w:bCs/>
-          <w:sz w:val="24"/>
-          <w:szCs w:val="24"/>
-        </w:rPr>
-        <w:t>blockSize = 1024</w:t>
-      </w:r>
-      <w:r>
-        <w:rPr>
-          <w:b/>
-          <w:bCs/>
-          <w:sz w:val="24"/>
-          <w:szCs w:val="24"/>
-        </w:rPr>
-        <w:t>)</w:t>
-      </w:r>
     </w:p>
     <w:p>
       <w:pPr>
@@ -311,216 +496,309 @@
     </w:p>
     <w:p>
       <w:pPr>
-        <w:jc w:val="center"/>
-        <w:rPr>
-          <w:b/>
-          <w:bCs/>
-          <w:sz w:val="24"/>
-          <w:szCs w:val="24"/>
-        </w:rPr>
-      </w:pPr>
-      <w:r>
-        <w:rPr>
-          <w:b/>
-          <w:bCs/>
-          <w:sz w:val="24"/>
-          <w:szCs w:val="24"/>
-        </w:rPr>
-        <w:t>Figure 4. Absolute Error for HPS Method</w:t>
-      </w:r>
-      <w:r>
-        <w:rPr>
-          <w:b/>
-          <w:bCs/>
-          <w:sz w:val="24"/>
-          <w:szCs w:val="24"/>
-        </w:rPr>
-        <w:t xml:space="preserve"> </w:t>
-      </w:r>
-      <w:r>
-        <w:rPr>
-          <w:b/>
-          <w:bCs/>
-          <w:sz w:val="24"/>
-          <w:szCs w:val="24"/>
-        </w:rPr>
-        <w:t>(</w:t>
-      </w:r>
-      <w:r>
-        <w:rPr>
-          <w:b/>
-          <w:bCs/>
-          <w:sz w:val="24"/>
-          <w:szCs w:val="24"/>
-        </w:rPr>
-        <w:t>blockSize = 1024</w:t>
-      </w:r>
-      <w:r>
-        <w:rPr>
-          <w:b/>
-          <w:bCs/>
-          <w:sz w:val="24"/>
-          <w:szCs w:val="24"/>
-        </w:rPr>
-        <w:t>)</w:t>
+        <w:rPr>
+          <w:sz w:val="24"/>
+          <w:szCs w:val="24"/>
+        </w:rPr>
+      </w:pPr>
+      <w:r>
+        <w:rPr>
+          <w:sz w:val="24"/>
+          <w:szCs w:val="24"/>
+        </w:rPr>
+        <w:t xml:space="preserve">Discussion: </w:t>
       </w:r>
     </w:p>
     <w:p>
       <w:pPr>
-        <w:jc w:val="center"/>
-        <w:rPr>
-          <w:b/>
-          <w:bCs/>
-          <w:sz w:val="24"/>
-          <w:szCs w:val="24"/>
-        </w:rPr>
-      </w:pPr>
+        <w:rPr>
+          <w:sz w:val="24"/>
+          <w:szCs w:val="24"/>
+        </w:rPr>
+      </w:pPr>
+      <w:r>
+        <w:rPr>
+          <w:sz w:val="24"/>
+          <w:szCs w:val="24"/>
+          <w:highlight w:val="yellow"/>
+        </w:rPr>
+        <w:t>T</w:t>
+      </w:r>
+      <w:r>
+        <w:rPr>
+          <w:sz w:val="24"/>
+          <w:szCs w:val="24"/>
+          <w:highlight w:val="yellow"/>
+        </w:rPr>
+        <w:t>he HPS method fails for this signal because…</w:t>
+      </w:r>
     </w:p>
     <w:p>
       <w:pPr>
         <w:rPr>
-          <w:sz w:val="24"/>
-          <w:szCs w:val="24"/>
-        </w:rPr>
-      </w:pPr>
-      <w:r>
-        <w:rPr>
-          <w:sz w:val="24"/>
-          <w:szCs w:val="24"/>
-        </w:rPr>
-        <w:t xml:space="preserve">Discussion: </w:t>
-      </w:r>
+          <w:b/>
+          <w:bCs/>
+          <w:sz w:val="24"/>
+          <w:szCs w:val="24"/>
+        </w:rPr>
+      </w:pPr>
     </w:p>
     <w:p>
       <w:pPr>
         <w:rPr>
-          <w:sz w:val="24"/>
-          <w:szCs w:val="24"/>
-        </w:rPr>
-      </w:pPr>
-      <w:r>
-        <w:rPr>
-          <w:sz w:val="24"/>
-          <w:szCs w:val="24"/>
-        </w:rPr>
-        <w:t>T</w:t>
-      </w:r>
-      <w:r>
-        <w:rPr>
-          <w:sz w:val="24"/>
-          <w:szCs w:val="24"/>
-        </w:rPr>
-        <w:t>he HPS method fails for this signal because…</w:t>
+          <w:b/>
+          <w:bCs/>
+          <w:sz w:val="24"/>
+          <w:szCs w:val="24"/>
+        </w:rPr>
+      </w:pPr>
+      <w:r>
+        <w:rPr>
+          <w:b/>
+          <w:bCs/>
+          <w:sz w:val="24"/>
+          <w:szCs w:val="24"/>
+        </w:rPr>
+        <w:t>E2.</w:t>
       </w:r>
     </w:p>
     <w:p>
       <w:pPr>
-        <w:rPr>
-          <w:b/>
-          <w:bCs/>
-          <w:sz w:val="24"/>
-          <w:szCs w:val="24"/>
-        </w:rPr>
-      </w:pPr>
+        <w:keepNext/>
+        <w:jc w:val="center"/>
+        <w:rPr>
+          <w:b/>
+          <w:bCs/>
+          <w:sz w:val="24"/>
+          <w:szCs w:val="24"/>
+        </w:rPr>
+      </w:pPr>
+      <w:r>
+        <w:rPr>
+          <w:b/>
+          <w:bCs/>
+          <w:sz w:val="24"/>
+          <w:szCs w:val="24"/>
+        </w:rPr>
+        <w:lastRenderedPageBreak/>
+        <w:t xml:space="preserve">Figure </w:t>
+      </w:r>
+      <w:r>
+        <w:rPr>
+          <w:b/>
+          <w:bCs/>
+          <w:sz w:val="24"/>
+          <w:szCs w:val="24"/>
+        </w:rPr>
+        <w:t>3</w:t>
+      </w:r>
+      <w:r>
+        <w:rPr>
+          <w:b/>
+          <w:bCs/>
+          <w:sz w:val="24"/>
+          <w:szCs w:val="24"/>
+        </w:rPr>
+        <w:t>. Estimated F0</w:t>
+      </w:r>
+      <w:r>
+        <w:rPr>
+          <w:b/>
+          <w:bCs/>
+          <w:sz w:val="24"/>
+          <w:szCs w:val="24"/>
+        </w:rPr>
+        <w:t xml:space="preserve"> and Error</w:t>
+      </w:r>
+      <w:r>
+        <w:rPr>
+          <w:b/>
+          <w:bCs/>
+          <w:sz w:val="24"/>
+          <w:szCs w:val="24"/>
+        </w:rPr>
+        <w:t xml:space="preserve"> for Max FFT Method</w:t>
+      </w:r>
+      <w:r>
+        <w:rPr>
+          <w:b/>
+          <w:bCs/>
+          <w:sz w:val="24"/>
+          <w:szCs w:val="24"/>
+        </w:rPr>
+        <w:t xml:space="preserve"> (</w:t>
+      </w:r>
+      <w:proofErr w:type="spellStart"/>
+      <w:r>
+        <w:rPr>
+          <w:b/>
+          <w:bCs/>
+          <w:sz w:val="24"/>
+          <w:szCs w:val="24"/>
+        </w:rPr>
+        <w:t>blockSize</w:t>
+      </w:r>
+      <w:proofErr w:type="spellEnd"/>
+      <w:r>
+        <w:rPr>
+          <w:b/>
+          <w:bCs/>
+          <w:sz w:val="24"/>
+          <w:szCs w:val="24"/>
+        </w:rPr>
+        <w:t xml:space="preserve"> = </w:t>
+      </w:r>
+      <w:r>
+        <w:rPr>
+          <w:rFonts w:ascii="&amp;quot" w:eastAsia="Times New Roman" w:hAnsi="&amp;quot" w:cs="Times New Roman"/>
+          <w:b/>
+          <w:bCs/>
+          <w:color w:val="2D3B45"/>
+          <w:sz w:val="24"/>
+          <w:szCs w:val="24"/>
+        </w:rPr>
+        <w:t>2048</w:t>
+      </w:r>
+      <w:r>
+        <w:rPr>
+          <w:b/>
+          <w:bCs/>
+          <w:sz w:val="24"/>
+          <w:szCs w:val="24"/>
+        </w:rPr>
+        <w:t>)</w:t>
+      </w:r>
     </w:p>
     <w:p>
       <w:pPr>
-        <w:rPr>
-          <w:b/>
-          <w:bCs/>
-          <w:sz w:val="24"/>
-          <w:szCs w:val="24"/>
-        </w:rPr>
-      </w:pPr>
-      <w:r>
-        <w:rPr>
-          <w:b/>
-          <w:bCs/>
-          <w:sz w:val="24"/>
-          <w:szCs w:val="24"/>
-        </w:rPr>
-        <w:t>E2.</w:t>
+        <w:jc w:val="center"/>
+        <w:rPr>
+          <w:b/>
+          <w:bCs/>
+          <w:sz w:val="24"/>
+          <w:szCs w:val="24"/>
+        </w:rPr>
+      </w:pPr>
+      <w:r>
+        <w:rPr>
+          <w:noProof/>
+        </w:rPr>
+        <w:drawing>
+          <wp:inline distT="0" distB="0" distL="0" distR="0" wp14:anchorId="74C7EF84" wp14:editId="7BF89EAB">
+            <wp:extent cx="5943600" cy="4457065"/>
+            <wp:effectExtent l="0" t="0" r="0" b="635"/>
+            <wp:docPr id="3" name="Picture 3"/>
+            <wp:cNvGraphicFramePr>
+              <a:graphicFrameLocks xmlns:a="http://schemas.openxmlformats.org/drawingml/2006/main" noChangeAspect="1"/>
+            </wp:cNvGraphicFramePr>
+            <a:graphic xmlns:a="http://schemas.openxmlformats.org/drawingml/2006/main">
+              <a:graphicData uri="http://schemas.openxmlformats.org/drawingml/2006/picture">
+                <pic:pic xmlns:pic="http://schemas.openxmlformats.org/drawingml/2006/picture">
+                  <pic:nvPicPr>
+                    <pic:cNvPr id="0" name="Picture 5"/>
+                    <pic:cNvPicPr>
+                      <a:picLocks noChangeAspect="1" noChangeArrowheads="1"/>
+                    </pic:cNvPicPr>
+                  </pic:nvPicPr>
+                  <pic:blipFill>
+                    <a:blip r:embed="rId10">
+                      <a:extLst>
+                        <a:ext uri="{28A0092B-C50C-407E-A947-70E740481C1C}">
+                          <a14:useLocalDpi xmlns:a14="http://schemas.microsoft.com/office/drawing/2010/main" val="0"/>
+                        </a:ext>
+                      </a:extLst>
+                    </a:blip>
+                    <a:srcRect/>
+                    <a:stretch>
+                      <a:fillRect/>
+                    </a:stretch>
+                  </pic:blipFill>
+                  <pic:spPr bwMode="auto">
+                    <a:xfrm>
+                      <a:off x="0" y="0"/>
+                      <a:ext cx="5943600" cy="4457065"/>
+                    </a:xfrm>
+                    <a:prstGeom prst="rect">
+                      <a:avLst/>
+                    </a:prstGeom>
+                    <a:noFill/>
+                    <a:ln>
+                      <a:noFill/>
+                    </a:ln>
+                  </pic:spPr>
+                </pic:pic>
+              </a:graphicData>
+            </a:graphic>
+          </wp:inline>
+        </w:drawing>
       </w:r>
     </w:p>
     <w:p>
       <w:pPr>
-        <w:jc w:val="center"/>
-        <w:rPr>
-          <w:b/>
-          <w:bCs/>
-          <w:sz w:val="24"/>
-          <w:szCs w:val="24"/>
-        </w:rPr>
-      </w:pPr>
-      <w:r>
-        <w:rPr>
-          <w:b/>
-          <w:bCs/>
-          <w:sz w:val="24"/>
-          <w:szCs w:val="24"/>
-        </w:rPr>
-        <w:t xml:space="preserve">Figure </w:t>
-      </w:r>
-      <w:r>
-        <w:rPr>
-          <w:b/>
-          <w:bCs/>
-          <w:sz w:val="24"/>
-          <w:szCs w:val="24"/>
-        </w:rPr>
-        <w:t>5</w:t>
-      </w:r>
-      <w:r>
-        <w:rPr>
-          <w:b/>
-          <w:bCs/>
-          <w:sz w:val="24"/>
-          <w:szCs w:val="24"/>
-        </w:rPr>
-        <w:t>. Estimated F0 for Max FFT Method</w:t>
-      </w:r>
-      <w:r>
-        <w:rPr>
-          <w:b/>
-          <w:bCs/>
-          <w:sz w:val="24"/>
-          <w:szCs w:val="24"/>
-        </w:rPr>
-        <w:t xml:space="preserve"> (</w:t>
-      </w:r>
-      <w:r>
-        <w:rPr>
-          <w:b/>
-          <w:bCs/>
-          <w:sz w:val="24"/>
-          <w:szCs w:val="24"/>
-        </w:rPr>
-        <w:t xml:space="preserve">blockSize = </w:t>
-      </w:r>
-      <w:r>
+        <w:spacing w:before="100" w:beforeAutospacing="1" w:after="100" w:afterAutospacing="1" w:line="240" w:lineRule="auto"/>
+        <w:ind w:left="375"/>
         <w:rPr>
           <w:rFonts w:ascii="&amp;quot" w:eastAsia="Times New Roman" w:hAnsi="&amp;quot" w:cs="Times New Roman"/>
-          <w:b/>
-          <w:bCs/>
           <w:color w:val="2D3B45"/>
           <w:sz w:val="24"/>
           <w:szCs w:val="24"/>
         </w:rPr>
-        <w:t>2048</w:t>
-      </w:r>
-      <w:r>
-        <w:rPr>
-          <w:b/>
-          <w:bCs/>
-          <w:sz w:val="24"/>
-          <w:szCs w:val="24"/>
-        </w:rPr>
-        <w:t>)</w:t>
+      </w:pPr>
+      <w:r>
+        <w:rPr>
+          <w:sz w:val="24"/>
+          <w:szCs w:val="24"/>
+          <w:highlight w:val="yellow"/>
+        </w:rPr>
+        <w:t>Discussion:</w:t>
+      </w:r>
+      <w:r>
+        <w:rPr>
+          <w:b/>
+          <w:bCs/>
+          <w:sz w:val="24"/>
+          <w:szCs w:val="24"/>
+        </w:rPr>
+        <w:t xml:space="preserve"> </w:t>
+      </w:r>
+      <w:r>
+        <w:rPr>
+          <w:sz w:val="24"/>
+          <w:szCs w:val="24"/>
+        </w:rPr>
+        <w:t xml:space="preserve">The peak </w:t>
+      </w:r>
+      <w:r>
+        <w:rPr>
+          <w:sz w:val="24"/>
+          <w:szCs w:val="24"/>
+        </w:rPr>
+        <w:t xml:space="preserve">in the error rate </w:t>
+      </w:r>
+      <w:r>
+        <w:rPr>
+          <w:sz w:val="24"/>
+          <w:szCs w:val="24"/>
+        </w:rPr>
+        <w:t xml:space="preserve">at </w:t>
+      </w:r>
+      <w:r>
+        <w:rPr>
+          <w:sz w:val="24"/>
+          <w:szCs w:val="24"/>
+        </w:rPr>
+        <w:t>the one second mark is slightly wider with a larger block size of 2048 than with a smaller block size of 1024</w:t>
+      </w:r>
+      <w:r>
+        <w:rPr>
+          <w:sz w:val="24"/>
+          <w:szCs w:val="24"/>
+        </w:rPr>
+        <w:t>.</w:t>
       </w:r>
     </w:p>
     <w:p>
       <w:pPr>
-        <w:jc w:val="center"/>
         <w:rPr>
           <w:b/>
           <w:bCs/>
@@ -531,73 +809,27 @@
     </w:p>
     <w:p>
       <w:pPr>
-        <w:jc w:val="center"/>
-        <w:rPr>
-          <w:b/>
-          <w:bCs/>
-          <w:sz w:val="24"/>
-          <w:szCs w:val="24"/>
-        </w:rPr>
-      </w:pPr>
-      <w:r>
-        <w:rPr>
-          <w:b/>
-          <w:bCs/>
-          <w:sz w:val="24"/>
-          <w:szCs w:val="24"/>
-        </w:rPr>
-        <w:t xml:space="preserve">Figure </w:t>
-      </w:r>
-      <w:r>
-        <w:rPr>
-          <w:b/>
-          <w:bCs/>
-          <w:sz w:val="24"/>
-          <w:szCs w:val="24"/>
-        </w:rPr>
-        <w:t>6</w:t>
-      </w:r>
-      <w:r>
-        <w:rPr>
-          <w:b/>
-          <w:bCs/>
-          <w:sz w:val="24"/>
-          <w:szCs w:val="24"/>
-        </w:rPr>
-        <w:t>. Absolute Error for Max FFT Method</w:t>
-      </w:r>
-      <w:r>
-        <w:rPr>
-          <w:b/>
-          <w:bCs/>
-          <w:sz w:val="24"/>
-          <w:szCs w:val="24"/>
-        </w:rPr>
-        <w:t xml:space="preserve"> (</w:t>
-      </w:r>
-      <w:r>
-        <w:rPr>
-          <w:b/>
-          <w:bCs/>
-          <w:sz w:val="24"/>
-          <w:szCs w:val="24"/>
-        </w:rPr>
-        <w:t>blockSize = 2048</w:t>
-      </w:r>
-      <w:r>
-        <w:rPr>
-          <w:b/>
-          <w:bCs/>
-          <w:sz w:val="24"/>
-          <w:szCs w:val="24"/>
-        </w:rPr>
-        <w:t>)</w:t>
+        <w:rPr>
+          <w:b/>
+          <w:bCs/>
+          <w:sz w:val="24"/>
+          <w:szCs w:val="24"/>
+        </w:rPr>
+      </w:pPr>
+      <w:r>
+        <w:rPr>
+          <w:b/>
+          <w:bCs/>
+          <w:sz w:val="24"/>
+          <w:szCs w:val="24"/>
+        </w:rPr>
+        <w:t xml:space="preserve">E3. </w:t>
       </w:r>
     </w:p>
     <w:p>
       <w:pPr>
-        <w:spacing w:before="100" w:beforeAutospacing="1" w:after="100" w:afterAutospacing="1" w:line="240" w:lineRule="auto"/>
-        <w:ind w:left="375"/>
+        <w:keepNext/>
+        <w:jc w:val="center"/>
         <w:rPr>
           <w:rFonts w:ascii="&amp;quot" w:eastAsia="Times New Roman" w:hAnsi="&amp;quot" w:cs="Times New Roman"/>
           <w:color w:val="2D3B45"/>
@@ -607,70 +839,37 @@
       </w:pPr>
       <w:r>
         <w:rPr>
-          <w:sz w:val="24"/>
-          <w:szCs w:val="24"/>
-        </w:rPr>
-        <w:t xml:space="preserve">Discussion: </w:t>
+          <w:b/>
+          <w:bCs/>
+          <w:sz w:val="24"/>
+          <w:szCs w:val="24"/>
+          <w:highlight w:val="yellow"/>
+        </w:rPr>
+        <w:t xml:space="preserve">Table 1. </w:t>
       </w:r>
       <w:r>
         <w:rPr>
           <w:rFonts w:ascii="&amp;quot" w:eastAsia="Times New Roman" w:hAnsi="&amp;quot" w:cs="Times New Roman"/>
+          <w:b/>
+          <w:bCs/>
           <w:color w:val="2D3B45"/>
           <w:sz w:val="24"/>
           <w:szCs w:val="24"/>
-        </w:rPr>
-        <w:t>improvement in performance? </w:t>
-      </w:r>
-    </w:p>
-    <w:p>
-      <w:pPr>
-        <w:rPr>
-          <w:b/>
-          <w:bCs/>
-          <w:sz w:val="24"/>
-          <w:szCs w:val="24"/>
-        </w:rPr>
-      </w:pPr>
-    </w:p>
-    <w:p>
-      <w:pPr>
-        <w:rPr>
-          <w:b/>
-          <w:bCs/>
-          <w:sz w:val="24"/>
-          <w:szCs w:val="24"/>
-        </w:rPr>
-      </w:pPr>
-      <w:r>
-        <w:rPr>
-          <w:b/>
-          <w:bCs/>
-          <w:sz w:val="24"/>
-          <w:szCs w:val="24"/>
-        </w:rPr>
-        <w:t xml:space="preserve">E3. </w:t>
-      </w:r>
-    </w:p>
-    <w:p>
-      <w:pPr>
-        <w:keepNext/>
-        <w:jc w:val="center"/>
+          <w:highlight w:val="yellow"/>
+        </w:rPr>
+        <w:t>A</w:t>
+      </w:r>
+      <w:r>
         <w:rPr>
           <w:rFonts w:ascii="&amp;quot" w:eastAsia="Times New Roman" w:hAnsi="&amp;quot" w:cs="Times New Roman"/>
+          <w:b/>
+          <w:bCs/>
           <w:color w:val="2D3B45"/>
           <w:sz w:val="24"/>
           <w:szCs w:val="24"/>
-        </w:rPr>
-      </w:pPr>
-      <w:r>
-        <w:rPr>
-          <w:b/>
-          <w:bCs/>
-          <w:sz w:val="24"/>
-          <w:szCs w:val="24"/>
-        </w:rPr>
-        <w:lastRenderedPageBreak/>
-        <w:t xml:space="preserve">Table 1. </w:t>
+          <w:highlight w:val="yellow"/>
+        </w:rPr>
+        <w:t xml:space="preserve">verage performance metrics </w:t>
       </w:r>
       <w:r>
         <w:rPr>
@@ -680,8 +879,9 @@
           <w:color w:val="2D3B45"/>
           <w:sz w:val="24"/>
           <w:szCs w:val="24"/>
-        </w:rPr>
-        <w:t>A</w:t>
+          <w:highlight w:val="yellow"/>
+        </w:rPr>
+        <w:t>for Max FFT method</w:t>
       </w:r>
       <w:r>
         <w:rPr>
@@ -692,18 +892,7 @@
           <w:sz w:val="24"/>
           <w:szCs w:val="24"/>
         </w:rPr>
-        <w:t xml:space="preserve">verage performance metrics </w:t>
-      </w:r>
-      <w:r>
-        <w:rPr>
-          <w:rFonts w:ascii="&amp;quot" w:eastAsia="Times New Roman" w:hAnsi="&amp;quot" w:cs="Times New Roman"/>
-          <w:b/>
-          <w:bCs/>
-          <w:color w:val="2D3B45"/>
-          <w:sz w:val="24"/>
-          <w:szCs w:val="24"/>
-        </w:rPr>
-        <w:t>for Max FFT method</w:t>
+        <w:t xml:space="preserve"> </w:t>
       </w:r>
     </w:p>
     <w:tbl>
@@ -716,8 +905,8 @@
       <w:tblGrid>
         <w:gridCol w:w="1904"/>
         <w:gridCol w:w="1901"/>
+        <w:gridCol w:w="1901"/>
         <w:gridCol w:w="1933"/>
-        <w:gridCol w:w="1644"/>
       </w:tblGrid>
       <w:tr>
         <w:trPr>
@@ -767,13 +956,13 @@
                 <w:sz w:val="24"/>
                 <w:szCs w:val="24"/>
               </w:rPr>
-              <w:t>False Positive Rate</w:t>
-            </w:r>
-          </w:p>
-        </w:tc>
-        <w:tc>
-          <w:tcPr>
-            <w:tcW w:w="1933" w:type="dxa"/>
+              <w:t>RMS Error (Cents)</w:t>
+            </w:r>
+          </w:p>
+        </w:tc>
+        <w:tc>
+          <w:tcPr>
+            <w:tcW w:w="1901" w:type="dxa"/>
           </w:tcPr>
           <w:p>
             <w:pPr>
@@ -791,13 +980,13 @@
                 <w:sz w:val="24"/>
                 <w:szCs w:val="24"/>
               </w:rPr>
-              <w:t>False Negative Rate</w:t>
-            </w:r>
-          </w:p>
-        </w:tc>
-        <w:tc>
-          <w:tcPr>
-            <w:tcW w:w="1644" w:type="dxa"/>
+              <w:t>False Positive Rate</w:t>
+            </w:r>
+          </w:p>
+        </w:tc>
+        <w:tc>
+          <w:tcPr>
+            <w:tcW w:w="1933" w:type="dxa"/>
           </w:tcPr>
           <w:p>
             <w:pPr>
@@ -815,7 +1004,7 @@
                 <w:sz w:val="24"/>
                 <w:szCs w:val="24"/>
               </w:rPr>
-              <w:t>RMS Error (Cents)</w:t>
+              <w:t>False Negative Rate</w:t>
             </w:r>
           </w:p>
         </w:tc>
@@ -861,7 +1050,7 @@
         </w:tc>
         <w:tc>
           <w:tcPr>
-            <w:tcW w:w="1933" w:type="dxa"/>
+            <w:tcW w:w="1901" w:type="dxa"/>
           </w:tcPr>
           <w:p>
             <w:pPr>
@@ -876,7 +1065,7 @@
         </w:tc>
         <w:tc>
           <w:tcPr>
-            <w:tcW w:w="1644" w:type="dxa"/>
+            <w:tcW w:w="1933" w:type="dxa"/>
           </w:tcPr>
           <w:p>
             <w:pPr>
@@ -925,6 +1114,8 @@
         </w:rPr>
         <w:t xml:space="preserve">E4. </w:t>
       </w:r>
+      <w:bookmarkStart w:id="1" w:name="_GoBack"/>
+      <w:bookmarkEnd w:id="1"/>
     </w:p>
     <w:p>
       <w:pPr>
@@ -945,7 +1136,9 @@
           <w:color w:val="2D3B45"/>
           <w:sz w:val="24"/>
           <w:szCs w:val="24"/>
-        </w:rPr>
+          <w:highlight w:val="yellow"/>
+        </w:rPr>
+        <w:lastRenderedPageBreak/>
         <w:t xml:space="preserve">Table 2. </w:t>
       </w:r>
       <w:r>
@@ -956,6 +1149,7 @@
           <w:color w:val="2D3B45"/>
           <w:sz w:val="24"/>
           <w:szCs w:val="24"/>
+          <w:highlight w:val="yellow"/>
         </w:rPr>
         <w:t>A</w:t>
       </w:r>
@@ -967,6 +1161,7 @@
           <w:color w:val="2D3B45"/>
           <w:sz w:val="24"/>
           <w:szCs w:val="24"/>
+          <w:highlight w:val="yellow"/>
         </w:rPr>
         <w:t xml:space="preserve">verage </w:t>
       </w:r>
@@ -978,6 +1173,7 @@
           <w:color w:val="2D3B45"/>
           <w:sz w:val="24"/>
           <w:szCs w:val="24"/>
+          <w:highlight w:val="yellow"/>
         </w:rPr>
         <w:t>P</w:t>
       </w:r>
@@ -989,6 +1185,7 @@
           <w:color w:val="2D3B45"/>
           <w:sz w:val="24"/>
           <w:szCs w:val="24"/>
+          <w:highlight w:val="yellow"/>
         </w:rPr>
         <w:t xml:space="preserve">erformance </w:t>
       </w:r>
@@ -1000,6 +1197,7 @@
           <w:color w:val="2D3B45"/>
           <w:sz w:val="24"/>
           <w:szCs w:val="24"/>
+          <w:highlight w:val="yellow"/>
         </w:rPr>
         <w:t>M</w:t>
       </w:r>
@@ -1011,6 +1209,7 @@
           <w:color w:val="2D3B45"/>
           <w:sz w:val="24"/>
           <w:szCs w:val="24"/>
+          <w:highlight w:val="yellow"/>
         </w:rPr>
         <w:t xml:space="preserve">etrics </w:t>
       </w:r>
@@ -1022,6 +1221,7 @@
           <w:color w:val="2D3B45"/>
           <w:sz w:val="24"/>
           <w:szCs w:val="24"/>
+          <w:highlight w:val="yellow"/>
         </w:rPr>
         <w:t xml:space="preserve">for </w:t>
       </w:r>
@@ -1033,8 +1233,20 @@
           <w:color w:val="2D3B45"/>
           <w:sz w:val="24"/>
           <w:szCs w:val="24"/>
+          <w:highlight w:val="yellow"/>
         </w:rPr>
         <w:t>HPS</w:t>
+      </w:r>
+      <w:r>
+        <w:rPr>
+          <w:rFonts w:ascii="&amp;quot" w:eastAsia="Times New Roman" w:hAnsi="&amp;quot" w:cs="Times New Roman"/>
+          <w:b/>
+          <w:bCs/>
+          <w:color w:val="2D3B45"/>
+          <w:sz w:val="24"/>
+          <w:szCs w:val="24"/>
+        </w:rPr>
+        <w:t xml:space="preserve"> </w:t>
       </w:r>
     </w:p>
     <w:tbl>
@@ -1047,8 +1259,8 @@
       <w:tblGrid>
         <w:gridCol w:w="1904"/>
         <w:gridCol w:w="1901"/>
+        <w:gridCol w:w="1901"/>
         <w:gridCol w:w="1933"/>
-        <w:gridCol w:w="1644"/>
       </w:tblGrid>
       <w:tr>
         <w:trPr>
@@ -1098,13 +1310,13 @@
                 <w:sz w:val="24"/>
                 <w:szCs w:val="24"/>
               </w:rPr>
-              <w:t>False Positive Rate</w:t>
-            </w:r>
-          </w:p>
-        </w:tc>
-        <w:tc>
-          <w:tcPr>
-            <w:tcW w:w="1933" w:type="dxa"/>
+              <w:t>RMS Error (Cents)</w:t>
+            </w:r>
+          </w:p>
+        </w:tc>
+        <w:tc>
+          <w:tcPr>
+            <w:tcW w:w="1901" w:type="dxa"/>
           </w:tcPr>
           <w:p>
             <w:pPr>
@@ -1122,13 +1334,13 @@
                 <w:sz w:val="24"/>
                 <w:szCs w:val="24"/>
               </w:rPr>
-              <w:t>False Negative Rate</w:t>
-            </w:r>
-          </w:p>
-        </w:tc>
-        <w:tc>
-          <w:tcPr>
-            <w:tcW w:w="1644" w:type="dxa"/>
+              <w:t>False Positive Rate</w:t>
+            </w:r>
+          </w:p>
+        </w:tc>
+        <w:tc>
+          <w:tcPr>
+            <w:tcW w:w="1933" w:type="dxa"/>
           </w:tcPr>
           <w:p>
             <w:pPr>
@@ -1146,7 +1358,7 @@
                 <w:sz w:val="24"/>
                 <w:szCs w:val="24"/>
               </w:rPr>
-              <w:t>RMS Error (Cents)</w:t>
+              <w:t>False Negative Rate</w:t>
             </w:r>
           </w:p>
         </w:tc>
@@ -1192,7 +1404,7 @@
         </w:tc>
         <w:tc>
           <w:tcPr>
-            <w:tcW w:w="1933" w:type="dxa"/>
+            <w:tcW w:w="1901" w:type="dxa"/>
           </w:tcPr>
           <w:p>
             <w:pPr>
@@ -1207,7 +1419,7 @@
         </w:tc>
         <w:tc>
           <w:tcPr>
-            <w:tcW w:w="1644" w:type="dxa"/>
+            <w:tcW w:w="1933" w:type="dxa"/>
           </w:tcPr>
           <w:p>
             <w:pPr>
@@ -1290,8 +1502,6 @@
         </w:rPr>
         <w:t xml:space="preserve">by Method </w:t>
       </w:r>
-      <w:bookmarkStart w:id="0" w:name="_GoBack"/>
-      <w:bookmarkEnd w:id="0"/>
       <w:r>
         <w:rPr>
           <w:rFonts w:ascii="&amp;quot" w:eastAsia="Times New Roman" w:hAnsi="&amp;quot" w:cs="Times New Roman"/>
@@ -1311,16 +1521,16 @@
         <w:tblLook w:val="04A0" w:firstRow="1" w:lastRow="0" w:firstColumn="1" w:lastColumn="0" w:noHBand="0" w:noVBand="1"/>
       </w:tblPr>
       <w:tblGrid>
-        <w:gridCol w:w="1904"/>
-        <w:gridCol w:w="1968"/>
-        <w:gridCol w:w="1901"/>
-        <w:gridCol w:w="1933"/>
-        <w:gridCol w:w="1644"/>
+        <w:gridCol w:w="1612"/>
+        <w:gridCol w:w="1719"/>
+        <w:gridCol w:w="1614"/>
+        <w:gridCol w:w="1620"/>
+        <w:gridCol w:w="1890"/>
       </w:tblGrid>
       <w:tr>
         <w:tc>
           <w:tcPr>
-            <w:tcW w:w="1904" w:type="dxa"/>
+            <w:tcW w:w="1612" w:type="dxa"/>
           </w:tcPr>
           <w:p>
             <w:pPr>
@@ -1344,7 +1554,7 @@
         </w:tc>
         <w:tc>
           <w:tcPr>
-            <w:tcW w:w="1968" w:type="dxa"/>
+            <w:tcW w:w="1719" w:type="dxa"/>
           </w:tcPr>
           <w:p>
             <w:pPr>
@@ -1368,7 +1578,7 @@
         </w:tc>
         <w:tc>
           <w:tcPr>
-            <w:tcW w:w="1901" w:type="dxa"/>
+            <w:tcW w:w="1614" w:type="dxa"/>
           </w:tcPr>
           <w:p>
             <w:pPr>
@@ -1386,13 +1596,13 @@
                 <w:sz w:val="24"/>
                 <w:szCs w:val="24"/>
               </w:rPr>
-              <w:t>False Positive Rate</w:t>
-            </w:r>
-          </w:p>
-        </w:tc>
-        <w:tc>
-          <w:tcPr>
-            <w:tcW w:w="1933" w:type="dxa"/>
+              <w:t>RMS Error (Cents)</w:t>
+            </w:r>
+          </w:p>
+        </w:tc>
+        <w:tc>
+          <w:tcPr>
+            <w:tcW w:w="1620" w:type="dxa"/>
           </w:tcPr>
           <w:p>
             <w:pPr>
@@ -1410,13 +1620,13 @@
                 <w:sz w:val="24"/>
                 <w:szCs w:val="24"/>
               </w:rPr>
-              <w:t>False Negative Rate</w:t>
-            </w:r>
-          </w:p>
-        </w:tc>
-        <w:tc>
-          <w:tcPr>
-            <w:tcW w:w="1644" w:type="dxa"/>
+              <w:t>False Positive Rate</w:t>
+            </w:r>
+          </w:p>
+        </w:tc>
+        <w:tc>
+          <w:tcPr>
+            <w:tcW w:w="1890" w:type="dxa"/>
           </w:tcPr>
           <w:p>
             <w:pPr>
@@ -1434,7 +1644,7 @@
                 <w:sz w:val="24"/>
                 <w:szCs w:val="24"/>
               </w:rPr>
-              <w:t>RMS Error (Cents)</w:t>
+              <w:t>False Negative Rate</w:t>
             </w:r>
           </w:p>
         </w:tc>
@@ -1442,27 +1652,27 @@
       <w:tr>
         <w:tc>
           <w:tcPr>
-            <w:tcW w:w="1904" w:type="dxa"/>
-          </w:tcPr>
-          <w:p>
-            <w:pPr>
-              <w:rPr>
-                <w:sz w:val="24"/>
-                <w:szCs w:val="24"/>
-              </w:rPr>
-            </w:pPr>
-            <w:r>
-              <w:rPr>
-                <w:sz w:val="24"/>
-                <w:szCs w:val="24"/>
-              </w:rPr>
-              <w:t>Max FFT</w:t>
-            </w:r>
-          </w:p>
-        </w:tc>
-        <w:tc>
-          <w:tcPr>
-            <w:tcW w:w="1968" w:type="dxa"/>
+            <w:tcW w:w="1612" w:type="dxa"/>
+          </w:tcPr>
+          <w:p>
+            <w:pPr>
+              <w:rPr>
+                <w:sz w:val="24"/>
+                <w:szCs w:val="24"/>
+              </w:rPr>
+            </w:pPr>
+            <w:r>
+              <w:rPr>
+                <w:sz w:val="24"/>
+                <w:szCs w:val="24"/>
+              </w:rPr>
+              <w:t>ACF</w:t>
+            </w:r>
+          </w:p>
+        </w:tc>
+        <w:tc>
+          <w:tcPr>
+            <w:tcW w:w="1719" w:type="dxa"/>
           </w:tcPr>
           <w:p>
             <w:pPr>
@@ -1482,54 +1692,69 @@
         </w:tc>
         <w:tc>
           <w:tcPr>
-            <w:tcW w:w="1901" w:type="dxa"/>
-          </w:tcPr>
-          <w:p>
-            <w:pPr>
-              <w:rPr>
-                <w:b/>
-                <w:bCs/>
-                <w:sz w:val="24"/>
-                <w:szCs w:val="24"/>
-              </w:rPr>
-            </w:pPr>
-          </w:p>
-        </w:tc>
-        <w:tc>
-          <w:tcPr>
-            <w:tcW w:w="1933" w:type="dxa"/>
-          </w:tcPr>
-          <w:p>
-            <w:pPr>
-              <w:rPr>
-                <w:b/>
-                <w:bCs/>
-                <w:sz w:val="24"/>
-                <w:szCs w:val="24"/>
-              </w:rPr>
-            </w:pPr>
-          </w:p>
-        </w:tc>
-        <w:tc>
-          <w:tcPr>
-            <w:tcW w:w="1644" w:type="dxa"/>
-          </w:tcPr>
-          <w:p>
-            <w:pPr>
-              <w:rPr>
-                <w:b/>
-                <w:bCs/>
-                <w:sz w:val="24"/>
-                <w:szCs w:val="24"/>
-              </w:rPr>
-            </w:pPr>
+            <w:tcW w:w="1614" w:type="dxa"/>
+          </w:tcPr>
+          <w:p>
+            <w:pPr>
+              <w:rPr>
+                <w:sz w:val="24"/>
+                <w:szCs w:val="24"/>
+              </w:rPr>
+            </w:pPr>
+            <w:r>
+              <w:rPr>
+                <w:sz w:val="24"/>
+                <w:szCs w:val="24"/>
+              </w:rPr>
+              <w:t>1081.86</w:t>
+            </w:r>
+          </w:p>
+        </w:tc>
+        <w:tc>
+          <w:tcPr>
+            <w:tcW w:w="1620" w:type="dxa"/>
+          </w:tcPr>
+          <w:p>
+            <w:pPr>
+              <w:rPr>
+                <w:sz w:val="24"/>
+                <w:szCs w:val="24"/>
+              </w:rPr>
+            </w:pPr>
+            <w:r>
+              <w:rPr>
+                <w:sz w:val="24"/>
+                <w:szCs w:val="24"/>
+              </w:rPr>
+              <w:t>0.17</w:t>
+            </w:r>
+          </w:p>
+        </w:tc>
+        <w:tc>
+          <w:tcPr>
+            <w:tcW w:w="1890" w:type="dxa"/>
+          </w:tcPr>
+          <w:p>
+            <w:pPr>
+              <w:rPr>
+                <w:sz w:val="24"/>
+                <w:szCs w:val="24"/>
+              </w:rPr>
+            </w:pPr>
+            <w:r>
+              <w:rPr>
+                <w:sz w:val="24"/>
+                <w:szCs w:val="24"/>
+              </w:rPr>
+              <w:t>0.01</w:t>
+            </w:r>
           </w:p>
         </w:tc>
       </w:tr>
       <w:tr>
         <w:tc>
           <w:tcPr>
-            <w:tcW w:w="1904" w:type="dxa"/>
+            <w:tcW w:w="1612" w:type="dxa"/>
           </w:tcPr>
           <w:p>
             <w:pPr>
@@ -1549,7 +1774,7 @@
         </w:tc>
         <w:tc>
           <w:tcPr>
-            <w:tcW w:w="1968" w:type="dxa"/>
+            <w:tcW w:w="1719" w:type="dxa"/>
           </w:tcPr>
           <w:p>
             <w:pPr>
@@ -1569,74 +1794,89 @@
         </w:tc>
         <w:tc>
           <w:tcPr>
-            <w:tcW w:w="1901" w:type="dxa"/>
-          </w:tcPr>
-          <w:p>
-            <w:pPr>
-              <w:rPr>
-                <w:b/>
-                <w:bCs/>
-                <w:sz w:val="24"/>
-                <w:szCs w:val="24"/>
-              </w:rPr>
-            </w:pPr>
-          </w:p>
-        </w:tc>
-        <w:tc>
-          <w:tcPr>
-            <w:tcW w:w="1933" w:type="dxa"/>
-          </w:tcPr>
-          <w:p>
-            <w:pPr>
-              <w:rPr>
-                <w:b/>
-                <w:bCs/>
-                <w:sz w:val="24"/>
-                <w:szCs w:val="24"/>
-              </w:rPr>
-            </w:pPr>
-          </w:p>
-        </w:tc>
-        <w:tc>
-          <w:tcPr>
-            <w:tcW w:w="1644" w:type="dxa"/>
-          </w:tcPr>
-          <w:p>
-            <w:pPr>
-              <w:rPr>
-                <w:b/>
-                <w:bCs/>
-                <w:sz w:val="24"/>
-                <w:szCs w:val="24"/>
-              </w:rPr>
-            </w:pPr>
+            <w:tcW w:w="1614" w:type="dxa"/>
+          </w:tcPr>
+          <w:p>
+            <w:pPr>
+              <w:rPr>
+                <w:sz w:val="24"/>
+                <w:szCs w:val="24"/>
+              </w:rPr>
+            </w:pPr>
+            <w:r>
+              <w:rPr>
+                <w:sz w:val="24"/>
+                <w:szCs w:val="24"/>
+              </w:rPr>
+              <w:t>6073.25</w:t>
+            </w:r>
+          </w:p>
+        </w:tc>
+        <w:tc>
+          <w:tcPr>
+            <w:tcW w:w="1620" w:type="dxa"/>
+          </w:tcPr>
+          <w:p>
+            <w:pPr>
+              <w:rPr>
+                <w:sz w:val="24"/>
+                <w:szCs w:val="24"/>
+              </w:rPr>
+            </w:pPr>
+            <w:r>
+              <w:rPr>
+                <w:sz w:val="24"/>
+                <w:szCs w:val="24"/>
+              </w:rPr>
+              <w:t>0.17</w:t>
+            </w:r>
+          </w:p>
+        </w:tc>
+        <w:tc>
+          <w:tcPr>
+            <w:tcW w:w="1890" w:type="dxa"/>
+          </w:tcPr>
+          <w:p>
+            <w:pPr>
+              <w:rPr>
+                <w:sz w:val="24"/>
+                <w:szCs w:val="24"/>
+              </w:rPr>
+            </w:pPr>
+            <w:r>
+              <w:rPr>
+                <w:sz w:val="24"/>
+                <w:szCs w:val="24"/>
+              </w:rPr>
+              <w:t>0.01</w:t>
+            </w:r>
           </w:p>
         </w:tc>
       </w:tr>
       <w:tr>
         <w:tc>
           <w:tcPr>
-            <w:tcW w:w="1904" w:type="dxa"/>
-          </w:tcPr>
-          <w:p>
-            <w:pPr>
-              <w:rPr>
-                <w:sz w:val="24"/>
-                <w:szCs w:val="24"/>
-              </w:rPr>
-            </w:pPr>
-            <w:r>
-              <w:rPr>
-                <w:sz w:val="24"/>
-                <w:szCs w:val="24"/>
-              </w:rPr>
-              <w:t>ACF</w:t>
-            </w:r>
-          </w:p>
-        </w:tc>
-        <w:tc>
-          <w:tcPr>
-            <w:tcW w:w="1968" w:type="dxa"/>
+            <w:tcW w:w="1612" w:type="dxa"/>
+          </w:tcPr>
+          <w:p>
+            <w:pPr>
+              <w:rPr>
+                <w:sz w:val="24"/>
+                <w:szCs w:val="24"/>
+              </w:rPr>
+            </w:pPr>
+            <w:r>
+              <w:rPr>
+                <w:sz w:val="24"/>
+                <w:szCs w:val="24"/>
+              </w:rPr>
+              <w:t>Max FFT</w:t>
+            </w:r>
+          </w:p>
+        </w:tc>
+        <w:tc>
+          <w:tcPr>
+            <w:tcW w:w="1719" w:type="dxa"/>
           </w:tcPr>
           <w:p>
             <w:pPr>
@@ -1656,74 +1896,89 @@
         </w:tc>
         <w:tc>
           <w:tcPr>
-            <w:tcW w:w="1901" w:type="dxa"/>
-          </w:tcPr>
-          <w:p>
-            <w:pPr>
-              <w:rPr>
-                <w:b/>
-                <w:bCs/>
-                <w:sz w:val="24"/>
-                <w:szCs w:val="24"/>
-              </w:rPr>
-            </w:pPr>
-          </w:p>
-        </w:tc>
-        <w:tc>
-          <w:tcPr>
-            <w:tcW w:w="1933" w:type="dxa"/>
-          </w:tcPr>
-          <w:p>
-            <w:pPr>
-              <w:rPr>
-                <w:b/>
-                <w:bCs/>
-                <w:sz w:val="24"/>
-                <w:szCs w:val="24"/>
-              </w:rPr>
-            </w:pPr>
-          </w:p>
-        </w:tc>
-        <w:tc>
-          <w:tcPr>
-            <w:tcW w:w="1644" w:type="dxa"/>
-          </w:tcPr>
-          <w:p>
-            <w:pPr>
-              <w:rPr>
-                <w:b/>
-                <w:bCs/>
-                <w:sz w:val="24"/>
-                <w:szCs w:val="24"/>
-              </w:rPr>
-            </w:pPr>
+            <w:tcW w:w="1614" w:type="dxa"/>
+          </w:tcPr>
+          <w:p>
+            <w:pPr>
+              <w:rPr>
+                <w:sz w:val="24"/>
+                <w:szCs w:val="24"/>
+              </w:rPr>
+            </w:pPr>
+            <w:r>
+              <w:rPr>
+                <w:sz w:val="24"/>
+                <w:szCs w:val="24"/>
+              </w:rPr>
+              <w:t>2176.67</w:t>
+            </w:r>
+          </w:p>
+        </w:tc>
+        <w:tc>
+          <w:tcPr>
+            <w:tcW w:w="1620" w:type="dxa"/>
+          </w:tcPr>
+          <w:p>
+            <w:pPr>
+              <w:rPr>
+                <w:sz w:val="24"/>
+                <w:szCs w:val="24"/>
+              </w:rPr>
+            </w:pPr>
+            <w:r>
+              <w:rPr>
+                <w:sz w:val="24"/>
+                <w:szCs w:val="24"/>
+              </w:rPr>
+              <w:t>0.17</w:t>
+            </w:r>
+          </w:p>
+        </w:tc>
+        <w:tc>
+          <w:tcPr>
+            <w:tcW w:w="1890" w:type="dxa"/>
+          </w:tcPr>
+          <w:p>
+            <w:pPr>
+              <w:rPr>
+                <w:sz w:val="24"/>
+                <w:szCs w:val="24"/>
+              </w:rPr>
+            </w:pPr>
+            <w:r>
+              <w:rPr>
+                <w:sz w:val="24"/>
+                <w:szCs w:val="24"/>
+              </w:rPr>
+              <w:t>0.01</w:t>
+            </w:r>
           </w:p>
         </w:tc>
       </w:tr>
       <w:tr>
         <w:tc>
           <w:tcPr>
-            <w:tcW w:w="1904" w:type="dxa"/>
-          </w:tcPr>
-          <w:p>
-            <w:pPr>
-              <w:rPr>
-                <w:sz w:val="24"/>
-                <w:szCs w:val="24"/>
-              </w:rPr>
-            </w:pPr>
-            <w:r>
-              <w:rPr>
-                <w:sz w:val="24"/>
-                <w:szCs w:val="24"/>
-              </w:rPr>
-              <w:t>Max FFT</w:t>
-            </w:r>
-          </w:p>
-        </w:tc>
-        <w:tc>
-          <w:tcPr>
-            <w:tcW w:w="1968" w:type="dxa"/>
+            <w:tcW w:w="1612" w:type="dxa"/>
+          </w:tcPr>
+          <w:p>
+            <w:pPr>
+              <w:rPr>
+                <w:sz w:val="24"/>
+                <w:szCs w:val="24"/>
+              </w:rPr>
+            </w:pPr>
+            <w:r>
+              <w:rPr>
+                <w:sz w:val="24"/>
+                <w:szCs w:val="24"/>
+              </w:rPr>
+              <w:t>ACF</w:t>
+            </w:r>
+          </w:p>
+        </w:tc>
+        <w:tc>
+          <w:tcPr>
+            <w:tcW w:w="1719" w:type="dxa"/>
           </w:tcPr>
           <w:p>
             <w:pPr>
@@ -1743,54 +1998,69 @@
         </w:tc>
         <w:tc>
           <w:tcPr>
-            <w:tcW w:w="1901" w:type="dxa"/>
-          </w:tcPr>
-          <w:p>
-            <w:pPr>
-              <w:rPr>
-                <w:b/>
-                <w:bCs/>
-                <w:sz w:val="24"/>
-                <w:szCs w:val="24"/>
-              </w:rPr>
-            </w:pPr>
-          </w:p>
-        </w:tc>
-        <w:tc>
-          <w:tcPr>
-            <w:tcW w:w="1933" w:type="dxa"/>
-          </w:tcPr>
-          <w:p>
-            <w:pPr>
-              <w:rPr>
-                <w:b/>
-                <w:bCs/>
-                <w:sz w:val="24"/>
-                <w:szCs w:val="24"/>
-              </w:rPr>
-            </w:pPr>
-          </w:p>
-        </w:tc>
-        <w:tc>
-          <w:tcPr>
-            <w:tcW w:w="1644" w:type="dxa"/>
-          </w:tcPr>
-          <w:p>
-            <w:pPr>
-              <w:rPr>
-                <w:b/>
-                <w:bCs/>
-                <w:sz w:val="24"/>
-                <w:szCs w:val="24"/>
-              </w:rPr>
-            </w:pPr>
+            <w:tcW w:w="1614" w:type="dxa"/>
+          </w:tcPr>
+          <w:p>
+            <w:pPr>
+              <w:rPr>
+                <w:sz w:val="24"/>
+                <w:szCs w:val="24"/>
+              </w:rPr>
+            </w:pPr>
+            <w:r>
+              <w:rPr>
+                <w:sz w:val="24"/>
+                <w:szCs w:val="24"/>
+              </w:rPr>
+              <w:t>3398.32</w:t>
+            </w:r>
+          </w:p>
+        </w:tc>
+        <w:tc>
+          <w:tcPr>
+            <w:tcW w:w="1620" w:type="dxa"/>
+          </w:tcPr>
+          <w:p>
+            <w:pPr>
+              <w:rPr>
+                <w:sz w:val="24"/>
+                <w:szCs w:val="24"/>
+              </w:rPr>
+            </w:pPr>
+            <w:r>
+              <w:rPr>
+                <w:sz w:val="24"/>
+                <w:szCs w:val="24"/>
+              </w:rPr>
+              <w:t>0.00</w:t>
+            </w:r>
+          </w:p>
+        </w:tc>
+        <w:tc>
+          <w:tcPr>
+            <w:tcW w:w="1890" w:type="dxa"/>
+          </w:tcPr>
+          <w:p>
+            <w:pPr>
+              <w:rPr>
+                <w:sz w:val="24"/>
+                <w:szCs w:val="24"/>
+              </w:rPr>
+            </w:pPr>
+            <w:r>
+              <w:rPr>
+                <w:sz w:val="24"/>
+                <w:szCs w:val="24"/>
+              </w:rPr>
+              <w:t>0.35</w:t>
+            </w:r>
           </w:p>
         </w:tc>
       </w:tr>
       <w:tr>
         <w:tc>
           <w:tcPr>
-            <w:tcW w:w="1904" w:type="dxa"/>
+            <w:tcW w:w="1612" w:type="dxa"/>
           </w:tcPr>
           <w:p>
             <w:pPr>
@@ -1810,7 +2080,7 @@
         </w:tc>
         <w:tc>
           <w:tcPr>
-            <w:tcW w:w="1968" w:type="dxa"/>
+            <w:tcW w:w="1719" w:type="dxa"/>
           </w:tcPr>
           <w:p>
             <w:pPr>
@@ -1830,74 +2100,89 @@
         </w:tc>
         <w:tc>
           <w:tcPr>
-            <w:tcW w:w="1901" w:type="dxa"/>
-          </w:tcPr>
-          <w:p>
-            <w:pPr>
-              <w:rPr>
-                <w:b/>
-                <w:bCs/>
-                <w:sz w:val="24"/>
-                <w:szCs w:val="24"/>
-              </w:rPr>
-            </w:pPr>
-          </w:p>
-        </w:tc>
-        <w:tc>
-          <w:tcPr>
-            <w:tcW w:w="1933" w:type="dxa"/>
-          </w:tcPr>
-          <w:p>
-            <w:pPr>
-              <w:rPr>
-                <w:b/>
-                <w:bCs/>
-                <w:sz w:val="24"/>
-                <w:szCs w:val="24"/>
-              </w:rPr>
-            </w:pPr>
-          </w:p>
-        </w:tc>
-        <w:tc>
-          <w:tcPr>
-            <w:tcW w:w="1644" w:type="dxa"/>
-          </w:tcPr>
-          <w:p>
-            <w:pPr>
-              <w:rPr>
-                <w:b/>
-                <w:bCs/>
-                <w:sz w:val="24"/>
-                <w:szCs w:val="24"/>
-              </w:rPr>
-            </w:pPr>
+            <w:tcW w:w="1614" w:type="dxa"/>
+          </w:tcPr>
+          <w:p>
+            <w:pPr>
+              <w:rPr>
+                <w:sz w:val="24"/>
+                <w:szCs w:val="24"/>
+              </w:rPr>
+            </w:pPr>
+            <w:r>
+              <w:rPr>
+                <w:sz w:val="24"/>
+                <w:szCs w:val="24"/>
+              </w:rPr>
+              <w:t>5767.53</w:t>
+            </w:r>
+          </w:p>
+        </w:tc>
+        <w:tc>
+          <w:tcPr>
+            <w:tcW w:w="1620" w:type="dxa"/>
+          </w:tcPr>
+          <w:p>
+            <w:pPr>
+              <w:rPr>
+                <w:sz w:val="24"/>
+                <w:szCs w:val="24"/>
+              </w:rPr>
+            </w:pPr>
+            <w:r>
+              <w:rPr>
+                <w:sz w:val="24"/>
+                <w:szCs w:val="24"/>
+              </w:rPr>
+              <w:t>0.00</w:t>
+            </w:r>
+          </w:p>
+        </w:tc>
+        <w:tc>
+          <w:tcPr>
+            <w:tcW w:w="1890" w:type="dxa"/>
+          </w:tcPr>
+          <w:p>
+            <w:pPr>
+              <w:rPr>
+                <w:sz w:val="24"/>
+                <w:szCs w:val="24"/>
+              </w:rPr>
+            </w:pPr>
+            <w:r>
+              <w:rPr>
+                <w:sz w:val="24"/>
+                <w:szCs w:val="24"/>
+              </w:rPr>
+              <w:t>0.35</w:t>
+            </w:r>
           </w:p>
         </w:tc>
       </w:tr>
       <w:tr>
         <w:tc>
           <w:tcPr>
-            <w:tcW w:w="1904" w:type="dxa"/>
-          </w:tcPr>
-          <w:p>
-            <w:pPr>
-              <w:rPr>
-                <w:sz w:val="24"/>
-                <w:szCs w:val="24"/>
-              </w:rPr>
-            </w:pPr>
-            <w:r>
-              <w:rPr>
-                <w:sz w:val="24"/>
-                <w:szCs w:val="24"/>
-              </w:rPr>
-              <w:t>ACF</w:t>
-            </w:r>
-          </w:p>
-        </w:tc>
-        <w:tc>
-          <w:tcPr>
-            <w:tcW w:w="1968" w:type="dxa"/>
+            <w:tcW w:w="1612" w:type="dxa"/>
+          </w:tcPr>
+          <w:p>
+            <w:pPr>
+              <w:rPr>
+                <w:sz w:val="24"/>
+                <w:szCs w:val="24"/>
+              </w:rPr>
+            </w:pPr>
+            <w:r>
+              <w:rPr>
+                <w:sz w:val="24"/>
+                <w:szCs w:val="24"/>
+              </w:rPr>
+              <w:t>Max FFT</w:t>
+            </w:r>
+          </w:p>
+        </w:tc>
+        <w:tc>
+          <w:tcPr>
+            <w:tcW w:w="1719" w:type="dxa"/>
           </w:tcPr>
           <w:p>
             <w:pPr>
@@ -1917,47 +2202,70 @@
         </w:tc>
         <w:tc>
           <w:tcPr>
-            <w:tcW w:w="1901" w:type="dxa"/>
-          </w:tcPr>
-          <w:p>
-            <w:pPr>
-              <w:rPr>
-                <w:b/>
-                <w:bCs/>
-                <w:sz w:val="24"/>
-                <w:szCs w:val="24"/>
-              </w:rPr>
-            </w:pPr>
-          </w:p>
-        </w:tc>
-        <w:tc>
-          <w:tcPr>
-            <w:tcW w:w="1933" w:type="dxa"/>
-          </w:tcPr>
-          <w:p>
-            <w:pPr>
-              <w:rPr>
-                <w:b/>
-                <w:bCs/>
-                <w:sz w:val="24"/>
-                <w:szCs w:val="24"/>
-              </w:rPr>
-            </w:pPr>
-          </w:p>
-        </w:tc>
-        <w:tc>
-          <w:tcPr>
-            <w:tcW w:w="1644" w:type="dxa"/>
-          </w:tcPr>
-          <w:p>
-            <w:pPr>
-              <w:rPr>
-                <w:b/>
-                <w:bCs/>
-                <w:sz w:val="24"/>
-                <w:szCs w:val="24"/>
-              </w:rPr>
-            </w:pPr>
+            <w:tcW w:w="1614" w:type="dxa"/>
+          </w:tcPr>
+          <w:p>
+            <w:pPr>
+              <w:rPr>
+                <w:sz w:val="24"/>
+                <w:szCs w:val="24"/>
+              </w:rPr>
+            </w:pPr>
+            <w:r>
+              <w:rPr>
+                <w:sz w:val="24"/>
+                <w:szCs w:val="24"/>
+              </w:rPr>
+              <w:t>3728.62</w:t>
+            </w:r>
+          </w:p>
+        </w:tc>
+        <w:tc>
+          <w:tcPr>
+            <w:tcW w:w="1620" w:type="dxa"/>
+          </w:tcPr>
+          <w:p>
+            <w:pPr>
+              <w:rPr>
+                <w:sz w:val="24"/>
+                <w:szCs w:val="24"/>
+              </w:rPr>
+            </w:pPr>
+            <w:commentRangeStart w:id="2"/>
+            <w:r>
+              <w:rPr>
+                <w:sz w:val="24"/>
+                <w:szCs w:val="24"/>
+              </w:rPr>
+              <w:t>0.00</w:t>
+            </w:r>
+          </w:p>
+        </w:tc>
+        <w:tc>
+          <w:tcPr>
+            <w:tcW w:w="1890" w:type="dxa"/>
+          </w:tcPr>
+          <w:p>
+            <w:pPr>
+              <w:rPr>
+                <w:sz w:val="24"/>
+                <w:szCs w:val="24"/>
+              </w:rPr>
+            </w:pPr>
+            <w:r>
+              <w:rPr>
+                <w:sz w:val="24"/>
+                <w:szCs w:val="24"/>
+              </w:rPr>
+              <w:t>0.35</w:t>
+            </w:r>
+            <w:commentRangeEnd w:id="2"/>
+            <w:r>
+              <w:rPr>
+                <w:rStyle w:val="CommentReference"/>
+              </w:rPr>
+              <w:commentReference w:id="2"/>
+            </w:r>
           </w:p>
         </w:tc>
       </w:tr>
@@ -1980,6 +2288,57 @@
     </w:sectPr>
   </w:body>
 </w:document>
+</file>
+
+<file path=word/comments.xml><?xml version="1.0" encoding="utf-8"?>
+<w:comments xmlns:wpc="http://schemas.microsoft.com/office/word/2010/wordprocessingCanvas" xmlns:cx="http://schemas.microsoft.com/office/drawing/2014/chartex" xmlns:cx1="http://schemas.microsoft.com/office/drawing/2015/9/8/chartex" xmlns:cx2="http://schemas.microsoft.com/office/drawing/2015/10/21/chartex" xmlns:cx3="http://schemas.microsoft.com/office/drawing/2016/5/9/chartex" xmlns:cx4="http://schemas.microsoft.com/office/drawing/2016/5/10/chartex" xmlns:cx5="http://schemas.microsoft.com/office/drawing/2016/5/11/chartex" xmlns:cx6="http://schemas.microsoft.com/office/drawing/2016/5/12/chartex" xmlns:cx7="http://schemas.microsoft.com/office/drawing/2016/5/13/chartex" xmlns:cx8="http://schemas.microsoft.com/office/drawing/2016/5/14/chartex" xmlns:mc="http://schemas.openxmlformats.org/markup-compatibility/2006" xmlns:aink="http://schemas.microsoft.com/office/drawing/2016/ink" xmlns:am3d="http://schemas.microsoft.com/office/drawing/2017/model3d" xmlns:o="urn:schemas-microsoft-com:office:office" xmlns:r="http://schemas.openxmlformats.org/officeDocument/2006/relationships" xmlns:m="http://schemas.openxmlformats.org/officeDocument/2006/math" xmlns:v="urn:schemas-microsoft-com:vml" xmlns:wp14="http://schemas.microsoft.com/office/word/2010/wordprocessingDrawing" xmlns:wp="http://schemas.openxmlformats.org/drawingml/2006/wordprocessingDrawing" xmlns:w10="urn:schemas-microsoft-com:office:word" xmlns:w="http://schemas.openxmlformats.org/wordprocessingml/2006/main" xmlns:w14="http://schemas.microsoft.com/office/word/2010/wordml" xmlns:w15="http://schemas.microsoft.com/office/word/2012/wordml" xmlns:w16cid="http://schemas.microsoft.com/office/word/2016/wordml/cid" xmlns:w16se="http://schemas.microsoft.com/office/word/2015/wordml/symex" xmlns:wpg="http://schemas.microsoft.com/office/word/2010/wordprocessingGroup" xmlns:wpi="http://schemas.microsoft.com/office/word/2010/wordprocessingInk" xmlns:wne="http://schemas.microsoft.com/office/word/2006/wordml" xmlns:wps="http://schemas.microsoft.com/office/word/2010/wordprocessingShape" mc:Ignorable="w14 w15 w16se w16cid wp14">
+  <w:comment w:id="0" w:author="Laney" w:date="2019-10-22T12:15:00Z" w:initials="L">
+    <w:p>
+      <w:pPr>
+        <w:pStyle w:val="CommentText"/>
+      </w:pPr>
+      <w:r>
+        <w:rPr>
+          <w:rStyle w:val="CommentReference"/>
+        </w:rPr>
+        <w:annotationRef/>
+      </w:r>
+      <w:r>
+        <w:t>Replace figure if we find out the HPS function is wrong</w:t>
+      </w:r>
+    </w:p>
+  </w:comment>
+  <w:comment w:id="2" w:author="Laney" w:date="2019-10-22T12:12:00Z" w:initials="L">
+    <w:p>
+      <w:pPr>
+        <w:pStyle w:val="CommentText"/>
+      </w:pPr>
+      <w:r>
+        <w:rPr>
+          <w:rStyle w:val="CommentReference"/>
+        </w:rPr>
+        <w:annotationRef/>
+      </w:r>
+      <w:r>
+        <w:t>False positive and false negative are the same for all 3 methods. Is this correct?</w:t>
+      </w:r>
+    </w:p>
+  </w:comment>
+</w:comments>
+</file>
+
+<file path=word/commentsExtended.xml><?xml version="1.0" encoding="utf-8"?>
+<w15:commentsEx xmlns:wpc="http://schemas.microsoft.com/office/word/2010/wordprocessingCanvas" xmlns:cx="http://schemas.microsoft.com/office/drawing/2014/chartex" xmlns:cx1="http://schemas.microsoft.com/office/drawing/2015/9/8/chartex" xmlns:cx2="http://schemas.microsoft.com/office/drawing/2015/10/21/chartex" xmlns:cx3="http://schemas.microsoft.com/office/drawing/2016/5/9/chartex" xmlns:cx4="http://schemas.microsoft.com/office/drawing/2016/5/10/chartex" xmlns:cx5="http://schemas.microsoft.com/office/drawing/2016/5/11/chartex" xmlns:cx6="http://schemas.microsoft.com/office/drawing/2016/5/12/chartex" xmlns:cx7="http://schemas.microsoft.com/office/drawing/2016/5/13/chartex" xmlns:cx8="http://schemas.microsoft.com/office/drawing/2016/5/14/chartex" xmlns:mc="http://schemas.openxmlformats.org/markup-compatibility/2006" xmlns:aink="http://schemas.microsoft.com/office/drawing/2016/ink" xmlns:am3d="http://schemas.microsoft.com/office/drawing/2017/model3d" xmlns:o="urn:schemas-microsoft-com:office:office" xmlns:r="http://schemas.openxmlformats.org/officeDocument/2006/relationships" xmlns:m="http://schemas.openxmlformats.org/officeDocument/2006/math" xmlns:v="urn:schemas-microsoft-com:vml" xmlns:wp14="http://schemas.microsoft.com/office/word/2010/wordprocessingDrawing" xmlns:wp="http://schemas.openxmlformats.org/drawingml/2006/wordprocessingDrawing" xmlns:w10="urn:schemas-microsoft-com:office:word" xmlns:w="http://schemas.openxmlformats.org/wordprocessingml/2006/main" xmlns:w14="http://schemas.microsoft.com/office/word/2010/wordml" xmlns:w15="http://schemas.microsoft.com/office/word/2012/wordml" xmlns:w16cid="http://schemas.microsoft.com/office/word/2016/wordml/cid" xmlns:w16se="http://schemas.microsoft.com/office/word/2015/wordml/symex" xmlns:wpg="http://schemas.microsoft.com/office/word/2010/wordprocessingGroup" xmlns:wpi="http://schemas.microsoft.com/office/word/2010/wordprocessingInk" xmlns:wne="http://schemas.microsoft.com/office/word/2006/wordml" xmlns:wps="http://schemas.microsoft.com/office/word/2010/wordprocessingShape" mc:Ignorable="w14 w15 w16se w16cid wp14">
+  <w15:commentEx w15:paraId="2D619C4D" w15:done="0"/>
+  <w15:commentEx w15:paraId="14B60686" w15:done="0"/>
+</w15:commentsEx>
+</file>
+
+<file path=word/commentsIds.xml><?xml version="1.0" encoding="utf-8"?>
+<w16cid:commentsIds xmlns:wpc="http://schemas.microsoft.com/office/word/2010/wordprocessingCanvas" xmlns:cx="http://schemas.microsoft.com/office/drawing/2014/chartex" xmlns:cx1="http://schemas.microsoft.com/office/drawing/2015/9/8/chartex" xmlns:cx2="http://schemas.microsoft.com/office/drawing/2015/10/21/chartex" xmlns:cx3="http://schemas.microsoft.com/office/drawing/2016/5/9/chartex" xmlns:cx4="http://schemas.microsoft.com/office/drawing/2016/5/10/chartex" xmlns:cx5="http://schemas.microsoft.com/office/drawing/2016/5/11/chartex" xmlns:cx6="http://schemas.microsoft.com/office/drawing/2016/5/12/chartex" xmlns:cx7="http://schemas.microsoft.com/office/drawing/2016/5/13/chartex" xmlns:cx8="http://schemas.microsoft.com/office/drawing/2016/5/14/chartex" xmlns:mc="http://schemas.openxmlformats.org/markup-compatibility/2006" xmlns:aink="http://schemas.microsoft.com/office/drawing/2016/ink" xmlns:am3d="http://schemas.microsoft.com/office/drawing/2017/model3d" xmlns:o="urn:schemas-microsoft-com:office:office" xmlns:r="http://schemas.openxmlformats.org/officeDocument/2006/relationships" xmlns:m="http://schemas.openxmlformats.org/officeDocument/2006/math" xmlns:v="urn:schemas-microsoft-com:vml" xmlns:wp14="http://schemas.microsoft.com/office/word/2010/wordprocessingDrawing" xmlns:wp="http://schemas.openxmlformats.org/drawingml/2006/wordprocessingDrawing" xmlns:w10="urn:schemas-microsoft-com:office:word" xmlns:w="http://schemas.openxmlformats.org/wordprocessingml/2006/main" xmlns:w14="http://schemas.microsoft.com/office/word/2010/wordml" xmlns:w15="http://schemas.microsoft.com/office/word/2012/wordml" xmlns:w16cid="http://schemas.microsoft.com/office/word/2016/wordml/cid" xmlns:w16se="http://schemas.microsoft.com/office/word/2015/wordml/symex" xmlns:wpg="http://schemas.microsoft.com/office/word/2010/wordprocessingGroup" xmlns:wpi="http://schemas.microsoft.com/office/word/2010/wordprocessingInk" xmlns:wne="http://schemas.microsoft.com/office/word/2006/wordml" xmlns:wps="http://schemas.microsoft.com/office/word/2010/wordprocessingShape" mc:Ignorable="w14 w15 w16se w16cid wp14">
+  <w16cid:commentId w16cid:paraId="2D619C4D" w16cid:durableId="2159717C"/>
+  <w16cid:commentId w16cid:paraId="14B60686" w16cid:durableId="21597098"/>
+</w16cid:commentsIds>
 </file>
 
 <file path=word/numbering.xml><?xml version="1.0" encoding="utf-8"?>
@@ -2309,6 +2668,14 @@
     <w:abstractNumId w:val="2"/>
   </w:num>
 </w:numbering>
+</file>
+
+<file path=word/people.xml><?xml version="1.0" encoding="utf-8"?>
+<w15:people xmlns:wpc="http://schemas.microsoft.com/office/word/2010/wordprocessingCanvas" xmlns:cx="http://schemas.microsoft.com/office/drawing/2014/chartex" xmlns:cx1="http://schemas.microsoft.com/office/drawing/2015/9/8/chartex" xmlns:cx2="http://schemas.microsoft.com/office/drawing/2015/10/21/chartex" xmlns:cx3="http://schemas.microsoft.com/office/drawing/2016/5/9/chartex" xmlns:cx4="http://schemas.microsoft.com/office/drawing/2016/5/10/chartex" xmlns:cx5="http://schemas.microsoft.com/office/drawing/2016/5/11/chartex" xmlns:cx6="http://schemas.microsoft.com/office/drawing/2016/5/12/chartex" xmlns:cx7="http://schemas.microsoft.com/office/drawing/2016/5/13/chartex" xmlns:cx8="http://schemas.microsoft.com/office/drawing/2016/5/14/chartex" xmlns:mc="http://schemas.openxmlformats.org/markup-compatibility/2006" xmlns:aink="http://schemas.microsoft.com/office/drawing/2016/ink" xmlns:am3d="http://schemas.microsoft.com/office/drawing/2017/model3d" xmlns:o="urn:schemas-microsoft-com:office:office" xmlns:r="http://schemas.openxmlformats.org/officeDocument/2006/relationships" xmlns:m="http://schemas.openxmlformats.org/officeDocument/2006/math" xmlns:v="urn:schemas-microsoft-com:vml" xmlns:wp14="http://schemas.microsoft.com/office/word/2010/wordprocessingDrawing" xmlns:wp="http://schemas.openxmlformats.org/drawingml/2006/wordprocessingDrawing" xmlns:w10="urn:schemas-microsoft-com:office:word" xmlns:w="http://schemas.openxmlformats.org/wordprocessingml/2006/main" xmlns:w14="http://schemas.microsoft.com/office/word/2010/wordml" xmlns:w15="http://schemas.microsoft.com/office/word/2012/wordml" xmlns:w16cid="http://schemas.microsoft.com/office/word/2016/wordml/cid" xmlns:w16se="http://schemas.microsoft.com/office/word/2015/wordml/symex" xmlns:wpg="http://schemas.microsoft.com/office/word/2010/wordprocessingGroup" xmlns:wpi="http://schemas.microsoft.com/office/word/2010/wordprocessingInk" xmlns:wne="http://schemas.microsoft.com/office/word/2006/wordml" xmlns:wps="http://schemas.microsoft.com/office/word/2010/wordprocessingShape" mc:Ignorable="w14 w15 w16se w16cid wp14">
+  <w15:person w15:author="Laney">
+    <w15:presenceInfo w15:providerId="None" w15:userId="Laney"/>
+  </w15:person>
+</w15:people>
 </file>
 
 <file path=word/styles.xml><?xml version="1.0" encoding="utf-8"?>
@@ -2765,6 +3132,104 @@
       </w:tblBorders>
     </w:tblPr>
   </w:style>
+  <w:style w:type="character" w:styleId="CommentReference">
+    <w:name w:val="annotation reference"/>
+    <w:basedOn w:val="DefaultParagraphFont"/>
+    <w:uiPriority w:val="99"/>
+    <w:semiHidden/>
+    <w:unhideWhenUsed/>
+    <w:rsid w:val="00DD5198"/>
+    <w:rPr>
+      <w:sz w:val="16"/>
+      <w:szCs w:val="16"/>
+    </w:rPr>
+  </w:style>
+  <w:style w:type="paragraph" w:styleId="CommentText">
+    <w:name w:val="annotation text"/>
+    <w:basedOn w:val="Normal"/>
+    <w:link w:val="CommentTextChar"/>
+    <w:uiPriority w:val="99"/>
+    <w:semiHidden/>
+    <w:unhideWhenUsed/>
+    <w:rsid w:val="00DD5198"/>
+    <w:pPr>
+      <w:spacing w:line="240" w:lineRule="auto"/>
+    </w:pPr>
+    <w:rPr>
+      <w:sz w:val="20"/>
+      <w:szCs w:val="20"/>
+    </w:rPr>
+  </w:style>
+  <w:style w:type="character" w:customStyle="1" w:styleId="CommentTextChar">
+    <w:name w:val="Comment Text Char"/>
+    <w:basedOn w:val="DefaultParagraphFont"/>
+    <w:link w:val="CommentText"/>
+    <w:uiPriority w:val="99"/>
+    <w:semiHidden/>
+    <w:rsid w:val="00DD5198"/>
+    <w:rPr>
+      <w:sz w:val="20"/>
+      <w:szCs w:val="20"/>
+    </w:rPr>
+  </w:style>
+  <w:style w:type="paragraph" w:styleId="CommentSubject">
+    <w:name w:val="annotation subject"/>
+    <w:basedOn w:val="CommentText"/>
+    <w:next w:val="CommentText"/>
+    <w:link w:val="CommentSubjectChar"/>
+    <w:uiPriority w:val="99"/>
+    <w:semiHidden/>
+    <w:unhideWhenUsed/>
+    <w:rsid w:val="00DD5198"/>
+    <w:rPr>
+      <w:b/>
+      <w:bCs/>
+    </w:rPr>
+  </w:style>
+  <w:style w:type="character" w:customStyle="1" w:styleId="CommentSubjectChar">
+    <w:name w:val="Comment Subject Char"/>
+    <w:basedOn w:val="CommentTextChar"/>
+    <w:link w:val="CommentSubject"/>
+    <w:uiPriority w:val="99"/>
+    <w:semiHidden/>
+    <w:rsid w:val="00DD5198"/>
+    <w:rPr>
+      <w:b/>
+      <w:bCs/>
+      <w:sz w:val="20"/>
+      <w:szCs w:val="20"/>
+    </w:rPr>
+  </w:style>
+  <w:style w:type="paragraph" w:styleId="BalloonText">
+    <w:name w:val="Balloon Text"/>
+    <w:basedOn w:val="Normal"/>
+    <w:link w:val="BalloonTextChar"/>
+    <w:uiPriority w:val="99"/>
+    <w:semiHidden/>
+    <w:unhideWhenUsed/>
+    <w:rsid w:val="00DD5198"/>
+    <w:pPr>
+      <w:spacing w:after="0" w:line="240" w:lineRule="auto"/>
+    </w:pPr>
+    <w:rPr>
+      <w:rFonts w:ascii="Segoe UI" w:hAnsi="Segoe UI" w:cs="Segoe UI"/>
+      <w:sz w:val="18"/>
+      <w:szCs w:val="18"/>
+    </w:rPr>
+  </w:style>
+  <w:style w:type="character" w:customStyle="1" w:styleId="BalloonTextChar">
+    <w:name w:val="Balloon Text Char"/>
+    <w:basedOn w:val="DefaultParagraphFont"/>
+    <w:link w:val="BalloonText"/>
+    <w:uiPriority w:val="99"/>
+    <w:semiHidden/>
+    <w:rsid w:val="00DD5198"/>
+    <w:rPr>
+      <w:rFonts w:ascii="Segoe UI" w:hAnsi="Segoe UI" w:cs="Segoe UI"/>
+      <w:sz w:val="18"/>
+      <w:szCs w:val="18"/>
+    </w:rPr>
+  </w:style>
 </w:styles>
 </file>
 

</xml_diff>

<commit_message>
Provide reason for high error value of HPS
</commit_message>
<xml_diff>
--- a/Assignment3report.docx
+++ b/Assignment3report.docx
@@ -345,8 +345,9 @@
           <w:szCs w:val="24"/>
           <w:highlight w:val="yellow"/>
         </w:rPr>
-        <w:t xml:space="preserve"> </w:t>
-      </w:r>
+        <w:t xml:space="preserve"> (</w:t>
+      </w:r>
+      <w:proofErr w:type="spellStart"/>
       <w:r>
         <w:rPr>
           <w:b/>
@@ -355,9 +356,10 @@
           <w:szCs w:val="24"/>
           <w:highlight w:val="yellow"/>
         </w:rPr>
-        <w:t>(</w:t>
-      </w:r>
-      <w:proofErr w:type="spellStart"/>
+        <w:t>blockSiz</w:t>
+      </w:r>
+      <w:bookmarkStart w:id="0" w:name="_GoBack"/>
+      <w:bookmarkEnd w:id="0"/>
       <w:r>
         <w:rPr>
           <w:b/>
@@ -366,7 +368,7 @@
           <w:szCs w:val="24"/>
           <w:highlight w:val="yellow"/>
         </w:rPr>
-        <w:t>blockSize</w:t>
+        <w:t>e</w:t>
       </w:r>
       <w:proofErr w:type="spellEnd"/>
       <w:r>
@@ -379,7 +381,7 @@
         </w:rPr>
         <w:t xml:space="preserve"> = </w:t>
       </w:r>
-      <w:commentRangeStart w:id="0"/>
+      <w:commentRangeStart w:id="1"/>
       <w:r>
         <w:rPr>
           <w:b/>
@@ -390,12 +392,12 @@
         </w:rPr>
         <w:t>1024</w:t>
       </w:r>
-      <w:commentRangeEnd w:id="0"/>
+      <w:commentRangeEnd w:id="1"/>
       <w:r>
         <w:rPr>
           <w:rStyle w:val="CommentReference"/>
         </w:rPr>
-        <w:commentReference w:id="0"/>
+        <w:commentReference w:id="1"/>
       </w:r>
       <w:r>
         <w:rPr>
@@ -520,7 +522,6 @@
         <w:rPr>
           <w:sz w:val="24"/>
           <w:szCs w:val="24"/>
-          <w:highlight w:val="yellow"/>
         </w:rPr>
         <w:t>T</w:t>
       </w:r>
@@ -528,9 +529,150 @@
         <w:rPr>
           <w:sz w:val="24"/>
           <w:szCs w:val="24"/>
-          <w:highlight w:val="yellow"/>
-        </w:rPr>
-        <w:t>he HPS method fails for this signal because…</w:t>
+        </w:rPr>
+        <w:t xml:space="preserve">he HPS method fails for this signal </w:t>
+      </w:r>
+      <w:r>
+        <w:rPr>
+          <w:sz w:val="24"/>
+          <w:szCs w:val="24"/>
+        </w:rPr>
+        <w:t xml:space="preserve">because it is a </w:t>
+      </w:r>
+      <w:r>
+        <w:rPr>
+          <w:sz w:val="24"/>
+          <w:szCs w:val="24"/>
+        </w:rPr>
+        <w:t>pure sine wave</w:t>
+      </w:r>
+      <w:r>
+        <w:rPr>
+          <w:sz w:val="24"/>
+          <w:szCs w:val="24"/>
+        </w:rPr>
+        <w:t xml:space="preserve">. </w:t>
+      </w:r>
+      <w:r>
+        <w:rPr>
+          <w:sz w:val="24"/>
+          <w:szCs w:val="24"/>
+        </w:rPr>
+        <w:t xml:space="preserve">The HPS method uses pure multiplication weighting, </w:t>
+      </w:r>
+      <w:r>
+        <w:rPr>
+          <w:sz w:val="24"/>
+          <w:szCs w:val="24"/>
+        </w:rPr>
+        <w:t xml:space="preserve">so it only works for signals that have a full set of harmonics with </w:t>
+      </w:r>
+      <w:proofErr w:type="gramStart"/>
+      <w:r>
+        <w:rPr>
+          <w:sz w:val="24"/>
+          <w:szCs w:val="24"/>
+        </w:rPr>
+        <w:t>sufficient</w:t>
+      </w:r>
+      <w:proofErr w:type="gramEnd"/>
+      <w:r>
+        <w:rPr>
+          <w:sz w:val="24"/>
+          <w:szCs w:val="24"/>
+        </w:rPr>
+        <w:t xml:space="preserve"> magnitudes. For </w:t>
+      </w:r>
+      <w:r>
+        <w:rPr>
+          <w:sz w:val="24"/>
+          <w:szCs w:val="24"/>
+        </w:rPr>
+        <w:t xml:space="preserve">a pure sine wave like the input signal here with </w:t>
+      </w:r>
+      <w:r>
+        <w:rPr>
+          <w:sz w:val="24"/>
+          <w:szCs w:val="24"/>
+        </w:rPr>
+        <w:t xml:space="preserve">only one </w:t>
+      </w:r>
+      <w:r>
+        <w:rPr>
+          <w:sz w:val="24"/>
+          <w:szCs w:val="24"/>
+        </w:rPr>
+        <w:t>harmonic /</w:t>
+      </w:r>
+      <w:r>
+        <w:rPr>
+          <w:sz w:val="24"/>
+          <w:szCs w:val="24"/>
+        </w:rPr>
+        <w:t xml:space="preserve"> one frequency, the </w:t>
+      </w:r>
+      <w:r>
+        <w:rPr>
+          <w:sz w:val="24"/>
+          <w:szCs w:val="24"/>
+        </w:rPr>
+        <w:t>multiplication of order 4</w:t>
+      </w:r>
+      <w:r>
+        <w:rPr>
+          <w:sz w:val="24"/>
+          <w:szCs w:val="24"/>
+        </w:rPr>
+        <w:t xml:space="preserve"> in HPS</w:t>
+      </w:r>
+      <w:r>
+        <w:rPr>
+          <w:sz w:val="24"/>
+          <w:szCs w:val="24"/>
+        </w:rPr>
+        <w:t xml:space="preserve"> </w:t>
+      </w:r>
+      <w:r>
+        <w:rPr>
+          <w:sz w:val="24"/>
+          <w:szCs w:val="24"/>
+        </w:rPr>
+        <w:t>contain</w:t>
+      </w:r>
+      <w:r>
+        <w:rPr>
+          <w:sz w:val="24"/>
+          <w:szCs w:val="24"/>
+        </w:rPr>
+        <w:t>s</w:t>
+      </w:r>
+      <w:r>
+        <w:rPr>
+          <w:sz w:val="24"/>
+          <w:szCs w:val="24"/>
+        </w:rPr>
+        <w:t xml:space="preserve"> the multiplication of </w:t>
+      </w:r>
+      <w:r>
+        <w:rPr>
+          <w:sz w:val="24"/>
+          <w:szCs w:val="24"/>
+        </w:rPr>
+        <w:t xml:space="preserve">the only one harmonic and several zeros, giving </w:t>
+      </w:r>
+      <w:r>
+        <w:rPr>
+          <w:sz w:val="24"/>
+          <w:szCs w:val="24"/>
+        </w:rPr>
+        <w:t>result 0</w:t>
+      </w:r>
+      <w:r>
+        <w:rPr>
+          <w:sz w:val="24"/>
+          <w:szCs w:val="24"/>
+        </w:rPr>
+        <w:t>.</w:t>
       </w:r>
     </w:p>
     <w:p>
@@ -1114,8 +1256,6 @@
         </w:rPr>
         <w:t xml:space="preserve">E4. </w:t>
       </w:r>
-      <w:bookmarkStart w:id="1" w:name="_GoBack"/>
-      <w:bookmarkEnd w:id="1"/>
     </w:p>
     <w:p>
       <w:pPr>
@@ -1223,19 +1363,7 @@
           <w:szCs w:val="24"/>
           <w:highlight w:val="yellow"/>
         </w:rPr>
-        <w:t xml:space="preserve">for </w:t>
-      </w:r>
-      <w:r>
-        <w:rPr>
-          <w:rFonts w:ascii="&amp;quot" w:eastAsia="Times New Roman" w:hAnsi="&amp;quot" w:cs="Times New Roman"/>
-          <w:b/>
-          <w:bCs/>
-          <w:color w:val="2D3B45"/>
-          <w:sz w:val="24"/>
-          <w:szCs w:val="24"/>
-          <w:highlight w:val="yellow"/>
-        </w:rPr>
-        <w:t>HPS</w:t>
+        <w:t>for HPS</w:t>
       </w:r>
       <w:r>
         <w:rPr>
@@ -2292,7 +2420,7 @@
 
 <file path=word/comments.xml><?xml version="1.0" encoding="utf-8"?>
 <w:comments xmlns:wpc="http://schemas.microsoft.com/office/word/2010/wordprocessingCanvas" xmlns:cx="http://schemas.microsoft.com/office/drawing/2014/chartex" xmlns:cx1="http://schemas.microsoft.com/office/drawing/2015/9/8/chartex" xmlns:cx2="http://schemas.microsoft.com/office/drawing/2015/10/21/chartex" xmlns:cx3="http://schemas.microsoft.com/office/drawing/2016/5/9/chartex" xmlns:cx4="http://schemas.microsoft.com/office/drawing/2016/5/10/chartex" xmlns:cx5="http://schemas.microsoft.com/office/drawing/2016/5/11/chartex" xmlns:cx6="http://schemas.microsoft.com/office/drawing/2016/5/12/chartex" xmlns:cx7="http://schemas.microsoft.com/office/drawing/2016/5/13/chartex" xmlns:cx8="http://schemas.microsoft.com/office/drawing/2016/5/14/chartex" xmlns:mc="http://schemas.openxmlformats.org/markup-compatibility/2006" xmlns:aink="http://schemas.microsoft.com/office/drawing/2016/ink" xmlns:am3d="http://schemas.microsoft.com/office/drawing/2017/model3d" xmlns:o="urn:schemas-microsoft-com:office:office" xmlns:r="http://schemas.openxmlformats.org/officeDocument/2006/relationships" xmlns:m="http://schemas.openxmlformats.org/officeDocument/2006/math" xmlns:v="urn:schemas-microsoft-com:vml" xmlns:wp14="http://schemas.microsoft.com/office/word/2010/wordprocessingDrawing" xmlns:wp="http://schemas.openxmlformats.org/drawingml/2006/wordprocessingDrawing" xmlns:w10="urn:schemas-microsoft-com:office:word" xmlns:w="http://schemas.openxmlformats.org/wordprocessingml/2006/main" xmlns:w14="http://schemas.microsoft.com/office/word/2010/wordml" xmlns:w15="http://schemas.microsoft.com/office/word/2012/wordml" xmlns:w16cid="http://schemas.microsoft.com/office/word/2016/wordml/cid" xmlns:w16se="http://schemas.microsoft.com/office/word/2015/wordml/symex" xmlns:wpg="http://schemas.microsoft.com/office/word/2010/wordprocessingGroup" xmlns:wpi="http://schemas.microsoft.com/office/word/2010/wordprocessingInk" xmlns:wne="http://schemas.microsoft.com/office/word/2006/wordml" xmlns:wps="http://schemas.microsoft.com/office/word/2010/wordprocessingShape" mc:Ignorable="w14 w15 w16se w16cid wp14">
-  <w:comment w:id="0" w:author="Laney" w:date="2019-10-22T12:15:00Z" w:initials="L">
+  <w:comment w:id="1" w:author="Laney" w:date="2019-10-22T12:15:00Z" w:initials="L">
     <w:p>
       <w:pPr>
         <w:pStyle w:val="CommentText"/>
@@ -2329,7 +2457,7 @@
 
 <file path=word/commentsExtended.xml><?xml version="1.0" encoding="utf-8"?>
 <w15:commentsEx xmlns:wpc="http://schemas.microsoft.com/office/word/2010/wordprocessingCanvas" xmlns:cx="http://schemas.microsoft.com/office/drawing/2014/chartex" xmlns:cx1="http://schemas.microsoft.com/office/drawing/2015/9/8/chartex" xmlns:cx2="http://schemas.microsoft.com/office/drawing/2015/10/21/chartex" xmlns:cx3="http://schemas.microsoft.com/office/drawing/2016/5/9/chartex" xmlns:cx4="http://schemas.microsoft.com/office/drawing/2016/5/10/chartex" xmlns:cx5="http://schemas.microsoft.com/office/drawing/2016/5/11/chartex" xmlns:cx6="http://schemas.microsoft.com/office/drawing/2016/5/12/chartex" xmlns:cx7="http://schemas.microsoft.com/office/drawing/2016/5/13/chartex" xmlns:cx8="http://schemas.microsoft.com/office/drawing/2016/5/14/chartex" xmlns:mc="http://schemas.openxmlformats.org/markup-compatibility/2006" xmlns:aink="http://schemas.microsoft.com/office/drawing/2016/ink" xmlns:am3d="http://schemas.microsoft.com/office/drawing/2017/model3d" xmlns:o="urn:schemas-microsoft-com:office:office" xmlns:r="http://schemas.openxmlformats.org/officeDocument/2006/relationships" xmlns:m="http://schemas.openxmlformats.org/officeDocument/2006/math" xmlns:v="urn:schemas-microsoft-com:vml" xmlns:wp14="http://schemas.microsoft.com/office/word/2010/wordprocessingDrawing" xmlns:wp="http://schemas.openxmlformats.org/drawingml/2006/wordprocessingDrawing" xmlns:w10="urn:schemas-microsoft-com:office:word" xmlns:w="http://schemas.openxmlformats.org/wordprocessingml/2006/main" xmlns:w14="http://schemas.microsoft.com/office/word/2010/wordml" xmlns:w15="http://schemas.microsoft.com/office/word/2012/wordml" xmlns:w16cid="http://schemas.microsoft.com/office/word/2016/wordml/cid" xmlns:w16se="http://schemas.microsoft.com/office/word/2015/wordml/symex" xmlns:wpg="http://schemas.microsoft.com/office/word/2010/wordprocessingGroup" xmlns:wpi="http://schemas.microsoft.com/office/word/2010/wordprocessingInk" xmlns:wne="http://schemas.microsoft.com/office/word/2006/wordml" xmlns:wps="http://schemas.microsoft.com/office/word/2010/wordprocessingShape" mc:Ignorable="w14 w15 w16se w16cid wp14">
-  <w15:commentEx w15:paraId="2D619C4D" w15:done="0"/>
+  <w15:commentEx w15:paraId="2D619C4D" w15:done="1"/>
   <w15:commentEx w15:paraId="14B60686" w15:done="0"/>
 </w15:commentsEx>
 </file>
@@ -2683,7 +2811,7 @@
   <w:docDefaults>
     <w:rPrDefault>
       <w:rPr>
-        <w:rFonts w:asciiTheme="minorHAnsi" w:eastAsiaTheme="minorHAnsi" w:hAnsiTheme="minorHAnsi" w:cstheme="minorBidi"/>
+        <w:rFonts w:asciiTheme="minorHAnsi" w:eastAsia="SimSun" w:hAnsiTheme="minorHAnsi" w:cstheme="minorBidi"/>
         <w:sz w:val="22"/>
         <w:szCs w:val="22"/>
         <w:lang w:val="en-US" w:eastAsia="en-US" w:bidi="ar-SA"/>
@@ -2801,6 +2929,7 @@
     <w:lsdException w:name="HTML Sample" w:semiHidden="1" w:unhideWhenUsed="1"/>
     <w:lsdException w:name="HTML Typewriter" w:semiHidden="1" w:unhideWhenUsed="1"/>
     <w:lsdException w:name="HTML Variable" w:semiHidden="1" w:unhideWhenUsed="1"/>
+    <w:lsdException w:name="Normal Table" w:semiHidden="1" w:unhideWhenUsed="1"/>
     <w:lsdException w:name="annotation subject" w:semiHidden="1" w:unhideWhenUsed="1"/>
     <w:lsdException w:name="No List" w:semiHidden="1" w:unhideWhenUsed="1"/>
     <w:lsdException w:name="Outline List 1" w:semiHidden="1" w:unhideWhenUsed="1"/>
@@ -2846,9 +2975,11 @@
     <w:lsdException w:name="Table Subtle 1" w:semiHidden="1" w:unhideWhenUsed="1"/>
     <w:lsdException w:name="Table Subtle 2" w:semiHidden="1" w:unhideWhenUsed="1"/>
     <w:lsdException w:name="Table Web 1" w:semiHidden="1" w:unhideWhenUsed="1"/>
+    <w:lsdException w:name="Table Web 2" w:semiHidden="1" w:unhideWhenUsed="1"/>
     <w:lsdException w:name="Table Web 3" w:semiHidden="1" w:unhideWhenUsed="1"/>
     <w:lsdException w:name="Balloon Text" w:semiHidden="1" w:unhideWhenUsed="1"/>
     <w:lsdException w:name="Table Grid" w:uiPriority="39"/>
+    <w:lsdException w:name="Table Theme" w:semiHidden="1" w:unhideWhenUsed="1"/>
     <w:lsdException w:name="Placeholder Text" w:semiHidden="1"/>
     <w:lsdException w:name="No Spacing" w:uiPriority="1" w:qFormat="1"/>
     <w:lsdException w:name="Light Shading" w:uiPriority="60"/>

</xml_diff>

<commit_message>
explanation for high error value in HPS
</commit_message>
<xml_diff>
--- a/Assignment3report.docx
+++ b/Assignment3report.docx
@@ -356,10 +356,9 @@
           <w:szCs w:val="24"/>
           <w:highlight w:val="yellow"/>
         </w:rPr>
-        <w:t>blockSiz</w:t>
-      </w:r>
-      <w:bookmarkStart w:id="0" w:name="_GoBack"/>
-      <w:bookmarkEnd w:id="0"/>
+        <w:t>blockSize</w:t>
+      </w:r>
+      <w:proofErr w:type="spellEnd"/>
       <w:r>
         <w:rPr>
           <w:b/>
@@ -368,9 +367,9 @@
           <w:szCs w:val="24"/>
           <w:highlight w:val="yellow"/>
         </w:rPr>
-        <w:t>e</w:t>
-      </w:r>
-      <w:proofErr w:type="spellEnd"/>
+        <w:t xml:space="preserve"> = </w:t>
+      </w:r>
+      <w:commentRangeStart w:id="0"/>
       <w:r>
         <w:rPr>
           <w:b/>
@@ -379,25 +378,14 @@
           <w:szCs w:val="24"/>
           <w:highlight w:val="yellow"/>
         </w:rPr>
-        <w:t xml:space="preserve"> = </w:t>
-      </w:r>
-      <w:commentRangeStart w:id="1"/>
-      <w:r>
-        <w:rPr>
-          <w:b/>
-          <w:bCs/>
-          <w:sz w:val="24"/>
-          <w:szCs w:val="24"/>
-          <w:highlight w:val="yellow"/>
-        </w:rPr>
         <w:t>1024</w:t>
       </w:r>
-      <w:commentRangeEnd w:id="1"/>
+      <w:commentRangeEnd w:id="0"/>
       <w:r>
         <w:rPr>
           <w:rStyle w:val="CommentReference"/>
         </w:rPr>
-        <w:commentReference w:id="1"/>
+        <w:commentReference w:id="0"/>
       </w:r>
       <w:r>
         <w:rPr>
@@ -665,14 +653,37 @@
           <w:sz w:val="24"/>
           <w:szCs w:val="24"/>
         </w:rPr>
-        <w:t>result 0</w:t>
-      </w:r>
-      <w:r>
-        <w:rPr>
-          <w:sz w:val="24"/>
-          <w:szCs w:val="24"/>
-        </w:rPr>
-        <w:t>.</w:t>
+        <w:t>result</w:t>
+      </w:r>
+      <w:bookmarkStart w:id="1" w:name="_GoBack"/>
+      <w:bookmarkEnd w:id="1"/>
+      <w:r>
+        <w:rPr>
+          <w:sz w:val="24"/>
+          <w:szCs w:val="24"/>
+        </w:rPr>
+        <w:t xml:space="preserve"> 0</w:t>
+      </w:r>
+      <w:r>
+        <w:rPr>
+          <w:sz w:val="24"/>
+          <w:szCs w:val="24"/>
+        </w:rPr>
+        <w:t xml:space="preserve"> and causing large </w:t>
+      </w:r>
+      <w:r>
+        <w:rPr>
+          <w:sz w:val="24"/>
+          <w:szCs w:val="24"/>
+        </w:rPr>
+        <w:t xml:space="preserve">difference from the </w:t>
+      </w:r>
+      <w:r>
+        <w:rPr>
+          <w:sz w:val="24"/>
+          <w:szCs w:val="24"/>
+        </w:rPr>
+        <w:t xml:space="preserve">ground truth fundamental frequency. </w:t>
       </w:r>
     </w:p>
     <w:p>
@@ -2420,7 +2431,7 @@
 
 <file path=word/comments.xml><?xml version="1.0" encoding="utf-8"?>
 <w:comments xmlns:wpc="http://schemas.microsoft.com/office/word/2010/wordprocessingCanvas" xmlns:cx="http://schemas.microsoft.com/office/drawing/2014/chartex" xmlns:cx1="http://schemas.microsoft.com/office/drawing/2015/9/8/chartex" xmlns:cx2="http://schemas.microsoft.com/office/drawing/2015/10/21/chartex" xmlns:cx3="http://schemas.microsoft.com/office/drawing/2016/5/9/chartex" xmlns:cx4="http://schemas.microsoft.com/office/drawing/2016/5/10/chartex" xmlns:cx5="http://schemas.microsoft.com/office/drawing/2016/5/11/chartex" xmlns:cx6="http://schemas.microsoft.com/office/drawing/2016/5/12/chartex" xmlns:cx7="http://schemas.microsoft.com/office/drawing/2016/5/13/chartex" xmlns:cx8="http://schemas.microsoft.com/office/drawing/2016/5/14/chartex" xmlns:mc="http://schemas.openxmlformats.org/markup-compatibility/2006" xmlns:aink="http://schemas.microsoft.com/office/drawing/2016/ink" xmlns:am3d="http://schemas.microsoft.com/office/drawing/2017/model3d" xmlns:o="urn:schemas-microsoft-com:office:office" xmlns:r="http://schemas.openxmlformats.org/officeDocument/2006/relationships" xmlns:m="http://schemas.openxmlformats.org/officeDocument/2006/math" xmlns:v="urn:schemas-microsoft-com:vml" xmlns:wp14="http://schemas.microsoft.com/office/word/2010/wordprocessingDrawing" xmlns:wp="http://schemas.openxmlformats.org/drawingml/2006/wordprocessingDrawing" xmlns:w10="urn:schemas-microsoft-com:office:word" xmlns:w="http://schemas.openxmlformats.org/wordprocessingml/2006/main" xmlns:w14="http://schemas.microsoft.com/office/word/2010/wordml" xmlns:w15="http://schemas.microsoft.com/office/word/2012/wordml" xmlns:w16cid="http://schemas.microsoft.com/office/word/2016/wordml/cid" xmlns:w16se="http://schemas.microsoft.com/office/word/2015/wordml/symex" xmlns:wpg="http://schemas.microsoft.com/office/word/2010/wordprocessingGroup" xmlns:wpi="http://schemas.microsoft.com/office/word/2010/wordprocessingInk" xmlns:wne="http://schemas.microsoft.com/office/word/2006/wordml" xmlns:wps="http://schemas.microsoft.com/office/word/2010/wordprocessingShape" mc:Ignorable="w14 w15 w16se w16cid wp14">
-  <w:comment w:id="1" w:author="Laney" w:date="2019-10-22T12:15:00Z" w:initials="L">
+  <w:comment w:id="0" w:author="Laney" w:date="2019-10-22T12:15:00Z" w:initials="L">
     <w:p>
       <w:pPr>
         <w:pStyle w:val="CommentText"/>

</xml_diff>

<commit_message>
Fill in Table 1 & 2
</commit_message>
<xml_diff>
--- a/Assignment3report.docx
+++ b/Assignment3report.docx
@@ -292,7 +292,6 @@
           <w:bCs/>
           <w:sz w:val="24"/>
           <w:szCs w:val="24"/>
-          <w:highlight w:val="yellow"/>
         </w:rPr>
         <w:lastRenderedPageBreak/>
         <w:t xml:space="preserve">Figure </w:t>
@@ -303,7 +302,6 @@
           <w:bCs/>
           <w:sz w:val="24"/>
           <w:szCs w:val="24"/>
-          <w:highlight w:val="yellow"/>
         </w:rPr>
         <w:t>2</w:t>
       </w:r>
@@ -313,7 +311,6 @@
           <w:bCs/>
           <w:sz w:val="24"/>
           <w:szCs w:val="24"/>
-          <w:highlight w:val="yellow"/>
         </w:rPr>
         <w:t>. Estimated F0</w:t>
       </w:r>
@@ -323,7 +320,6 @@
           <w:bCs/>
           <w:sz w:val="24"/>
           <w:szCs w:val="24"/>
-          <w:highlight w:val="yellow"/>
         </w:rPr>
         <w:t xml:space="preserve"> and Error</w:t>
       </w:r>
@@ -333,7 +329,6 @@
           <w:bCs/>
           <w:sz w:val="24"/>
           <w:szCs w:val="24"/>
-          <w:highlight w:val="yellow"/>
         </w:rPr>
         <w:t xml:space="preserve"> for HPS Method</w:t>
       </w:r>
@@ -343,7 +338,6 @@
           <w:bCs/>
           <w:sz w:val="24"/>
           <w:szCs w:val="24"/>
-          <w:highlight w:val="yellow"/>
         </w:rPr>
         <w:t xml:space="preserve"> (</w:t>
       </w:r>
@@ -354,7 +348,6 @@
           <w:bCs/>
           <w:sz w:val="24"/>
           <w:szCs w:val="24"/>
-          <w:highlight w:val="yellow"/>
         </w:rPr>
         <w:t>blockSize</w:t>
       </w:r>
@@ -365,37 +358,8 @@
           <w:bCs/>
           <w:sz w:val="24"/>
           <w:szCs w:val="24"/>
-          <w:highlight w:val="yellow"/>
-        </w:rPr>
-        <w:t xml:space="preserve"> = </w:t>
-      </w:r>
-      <w:commentRangeStart w:id="0"/>
-      <w:r>
-        <w:rPr>
-          <w:b/>
-          <w:bCs/>
-          <w:sz w:val="24"/>
-          <w:szCs w:val="24"/>
-          <w:highlight w:val="yellow"/>
-        </w:rPr>
-        <w:t>1024</w:t>
-      </w:r>
-      <w:commentRangeEnd w:id="0"/>
-      <w:r>
-        <w:rPr>
-          <w:rStyle w:val="CommentReference"/>
-        </w:rPr>
-        <w:commentReference w:id="0"/>
-      </w:r>
-      <w:r>
-        <w:rPr>
-          <w:b/>
-          <w:bCs/>
-          <w:sz w:val="24"/>
-          <w:szCs w:val="24"/>
-          <w:highlight w:val="yellow"/>
-        </w:rPr>
-        <w:t>)</w:t>
+        </w:rPr>
+        <w:t xml:space="preserve"> = 1024)</w:t>
       </w:r>
     </w:p>
     <w:p>
@@ -430,7 +394,7 @@
                     </pic:cNvPicPr>
                   </pic:nvPicPr>
                   <pic:blipFill>
-                    <a:blip r:embed="rId9">
+                    <a:blip r:embed="rId6">
                       <a:extLst>
                         <a:ext uri="{28A0092B-C50C-407E-A947-70E740481C1C}">
                           <a14:useLocalDpi xmlns:a14="http://schemas.microsoft.com/office/drawing/2010/main" val="0"/>
@@ -653,16 +617,7 @@
           <w:sz w:val="24"/>
           <w:szCs w:val="24"/>
         </w:rPr>
-        <w:t>result</w:t>
-      </w:r>
-      <w:bookmarkStart w:id="1" w:name="_GoBack"/>
-      <w:bookmarkEnd w:id="1"/>
-      <w:r>
-        <w:rPr>
-          <w:sz w:val="24"/>
-          <w:szCs w:val="24"/>
-        </w:rPr>
-        <w:t xml:space="preserve"> 0</w:t>
+        <w:t>result 0</w:t>
       </w:r>
       <w:r>
         <w:rPr>
@@ -854,7 +809,7 @@
                     </pic:cNvPicPr>
                   </pic:nvPicPr>
                   <pic:blipFill>
-                    <a:blip r:embed="rId10">
+                    <a:blip r:embed="rId7">
                       <a:extLst>
                         <a:ext uri="{28A0092B-C50C-407E-A947-70E740481C1C}">
                           <a14:useLocalDpi xmlns:a14="http://schemas.microsoft.com/office/drawing/2010/main" val="0"/>
@@ -996,7 +951,6 @@
           <w:bCs/>
           <w:sz w:val="24"/>
           <w:szCs w:val="24"/>
-          <w:highlight w:val="yellow"/>
         </w:rPr>
         <w:t xml:space="preserve">Table 1. </w:t>
       </w:r>
@@ -1008,33 +962,8 @@
           <w:color w:val="2D3B45"/>
           <w:sz w:val="24"/>
           <w:szCs w:val="24"/>
-          <w:highlight w:val="yellow"/>
-        </w:rPr>
-        <w:t>A</w:t>
-      </w:r>
-      <w:r>
-        <w:rPr>
-          <w:rFonts w:ascii="&amp;quot" w:eastAsia="Times New Roman" w:hAnsi="&amp;quot" w:cs="Times New Roman"/>
-          <w:b/>
-          <w:bCs/>
-          <w:color w:val="2D3B45"/>
-          <w:sz w:val="24"/>
-          <w:szCs w:val="24"/>
-          <w:highlight w:val="yellow"/>
-        </w:rPr>
-        <w:t xml:space="preserve">verage performance metrics </w:t>
-      </w:r>
-      <w:r>
-        <w:rPr>
-          <w:rFonts w:ascii="&amp;quot" w:eastAsia="Times New Roman" w:hAnsi="&amp;quot" w:cs="Times New Roman"/>
-          <w:b/>
-          <w:bCs/>
-          <w:color w:val="2D3B45"/>
-          <w:sz w:val="24"/>
-          <w:szCs w:val="24"/>
-          <w:highlight w:val="yellow"/>
-        </w:rPr>
-        <w:t>for Max FFT method</w:t>
+        </w:rPr>
+        <w:t>Average performance metrics for Max FFT method</w:t>
       </w:r>
       <w:r>
         <w:rPr>
@@ -1193,12 +1122,24 @@
           <w:p>
             <w:pPr>
               <w:rPr>
-                <w:b/>
-                <w:bCs/>
-                <w:sz w:val="24"/>
-                <w:szCs w:val="24"/>
-              </w:rPr>
-            </w:pPr>
+                <w:sz w:val="24"/>
+                <w:szCs w:val="24"/>
+              </w:rPr>
+            </w:pPr>
+            <w:r>
+              <w:rPr>
+                <w:sz w:val="24"/>
+                <w:szCs w:val="24"/>
+              </w:rPr>
+              <w:t>2801.</w:t>
+            </w:r>
+            <w:r>
+              <w:rPr>
+                <w:sz w:val="24"/>
+                <w:szCs w:val="24"/>
+              </w:rPr>
+              <w:t>85</w:t>
+            </w:r>
           </w:p>
         </w:tc>
         <w:tc>
@@ -1208,12 +1149,24 @@
           <w:p>
             <w:pPr>
               <w:rPr>
-                <w:b/>
-                <w:bCs/>
-                <w:sz w:val="24"/>
-                <w:szCs w:val="24"/>
-              </w:rPr>
-            </w:pPr>
+                <w:sz w:val="24"/>
+                <w:szCs w:val="24"/>
+              </w:rPr>
+            </w:pPr>
+            <w:r>
+              <w:rPr>
+                <w:sz w:val="24"/>
+                <w:szCs w:val="24"/>
+              </w:rPr>
+              <w:t>0.</w:t>
+            </w:r>
+            <w:r>
+              <w:rPr>
+                <w:sz w:val="24"/>
+                <w:szCs w:val="24"/>
+              </w:rPr>
+              <w:t>99</w:t>
+            </w:r>
           </w:p>
         </w:tc>
         <w:tc>
@@ -1223,12 +1176,17 @@
           <w:p>
             <w:pPr>
               <w:rPr>
-                <w:b/>
-                <w:bCs/>
-                <w:sz w:val="24"/>
-                <w:szCs w:val="24"/>
-              </w:rPr>
-            </w:pPr>
+                <w:sz w:val="24"/>
+                <w:szCs w:val="24"/>
+              </w:rPr>
+            </w:pPr>
+            <w:r>
+              <w:rPr>
+                <w:sz w:val="24"/>
+                <w:szCs w:val="24"/>
+              </w:rPr>
+              <w:t>0</w:t>
+            </w:r>
           </w:p>
         </w:tc>
       </w:tr>
@@ -1287,7 +1245,6 @@
           <w:color w:val="2D3B45"/>
           <w:sz w:val="24"/>
           <w:szCs w:val="24"/>
-          <w:highlight w:val="yellow"/>
         </w:rPr>
         <w:lastRenderedPageBreak/>
         <w:t xml:space="preserve">Table 2. </w:t>
@@ -1300,9 +1257,8 @@
           <w:color w:val="2D3B45"/>
           <w:sz w:val="24"/>
           <w:szCs w:val="24"/>
-          <w:highlight w:val="yellow"/>
-        </w:rPr>
-        <w:t>A</w:t>
+        </w:rPr>
+        <w:t xml:space="preserve">Average </w:t>
       </w:r>
       <w:r>
         <w:rPr>
@@ -1312,9 +1268,8 @@
           <w:color w:val="2D3B45"/>
           <w:sz w:val="24"/>
           <w:szCs w:val="24"/>
-          <w:highlight w:val="yellow"/>
-        </w:rPr>
-        <w:t xml:space="preserve">verage </w:t>
+        </w:rPr>
+        <w:t>P</w:t>
       </w:r>
       <w:r>
         <w:rPr>
@@ -1324,9 +1279,8 @@
           <w:color w:val="2D3B45"/>
           <w:sz w:val="24"/>
           <w:szCs w:val="24"/>
-          <w:highlight w:val="yellow"/>
-        </w:rPr>
-        <w:t>P</w:t>
+        </w:rPr>
+        <w:t xml:space="preserve">erformance </w:t>
       </w:r>
       <w:r>
         <w:rPr>
@@ -1336,9 +1290,8 @@
           <w:color w:val="2D3B45"/>
           <w:sz w:val="24"/>
           <w:szCs w:val="24"/>
-          <w:highlight w:val="yellow"/>
-        </w:rPr>
-        <w:t xml:space="preserve">erformance </w:t>
+        </w:rPr>
+        <w:t>M</w:t>
       </w:r>
       <w:r>
         <w:rPr>
@@ -1348,34 +1301,11 @@
           <w:color w:val="2D3B45"/>
           <w:sz w:val="24"/>
           <w:szCs w:val="24"/>
-          <w:highlight w:val="yellow"/>
-        </w:rPr>
-        <w:t>M</w:t>
-      </w:r>
-      <w:r>
-        <w:rPr>
-          <w:rFonts w:ascii="&amp;quot" w:eastAsia="Times New Roman" w:hAnsi="&amp;quot" w:cs="Times New Roman"/>
-          <w:b/>
-          <w:bCs/>
-          <w:color w:val="2D3B45"/>
-          <w:sz w:val="24"/>
-          <w:szCs w:val="24"/>
-          <w:highlight w:val="yellow"/>
-        </w:rPr>
-        <w:t xml:space="preserve">etrics </w:t>
-      </w:r>
-      <w:r>
-        <w:rPr>
-          <w:rFonts w:ascii="&amp;quot" w:eastAsia="Times New Roman" w:hAnsi="&amp;quot" w:cs="Times New Roman"/>
-          <w:b/>
-          <w:bCs/>
-          <w:color w:val="2D3B45"/>
-          <w:sz w:val="24"/>
-          <w:szCs w:val="24"/>
-          <w:highlight w:val="yellow"/>
-        </w:rPr>
-        <w:t>for HPS</w:t>
-      </w:r>
+        </w:rPr>
+        <w:t>etrics for HPS</w:t>
+      </w:r>
+      <w:bookmarkStart w:id="0" w:name="_GoBack"/>
+      <w:bookmarkEnd w:id="0"/>
       <w:r>
         <w:rPr>
           <w:rFonts w:ascii="&amp;quot" w:eastAsia="Times New Roman" w:hAnsi="&amp;quot" w:cs="Times New Roman"/>
@@ -1533,12 +1463,24 @@
           <w:p>
             <w:pPr>
               <w:rPr>
-                <w:b/>
-                <w:bCs/>
-                <w:sz w:val="24"/>
-                <w:szCs w:val="24"/>
-              </w:rPr>
-            </w:pPr>
+                <w:sz w:val="24"/>
+                <w:szCs w:val="24"/>
+              </w:rPr>
+            </w:pPr>
+            <w:r>
+              <w:rPr>
+                <w:sz w:val="24"/>
+                <w:szCs w:val="24"/>
+              </w:rPr>
+              <w:t>7314</w:t>
+            </w:r>
+            <w:r>
+              <w:rPr>
+                <w:sz w:val="24"/>
+                <w:szCs w:val="24"/>
+              </w:rPr>
+              <w:t>.56</w:t>
+            </w:r>
           </w:p>
         </w:tc>
         <w:tc>
@@ -1548,12 +1490,17 @@
           <w:p>
             <w:pPr>
               <w:rPr>
-                <w:b/>
-                <w:bCs/>
-                <w:sz w:val="24"/>
-                <w:szCs w:val="24"/>
-              </w:rPr>
-            </w:pPr>
+                <w:sz w:val="24"/>
+                <w:szCs w:val="24"/>
+              </w:rPr>
+            </w:pPr>
+            <w:r>
+              <w:rPr>
+                <w:sz w:val="24"/>
+                <w:szCs w:val="24"/>
+              </w:rPr>
+              <w:t>0.99</w:t>
+            </w:r>
           </w:p>
         </w:tc>
         <w:tc>
@@ -1563,12 +1510,17 @@
           <w:p>
             <w:pPr>
               <w:rPr>
-                <w:b/>
-                <w:bCs/>
-                <w:sz w:val="24"/>
-                <w:szCs w:val="24"/>
-              </w:rPr>
-            </w:pPr>
+                <w:sz w:val="24"/>
+                <w:szCs w:val="24"/>
+              </w:rPr>
+            </w:pPr>
+            <w:r>
+              <w:rPr>
+                <w:sz w:val="24"/>
+                <w:szCs w:val="24"/>
+              </w:rPr>
+              <w:t>0</w:t>
+            </w:r>
           </w:p>
         </w:tc>
       </w:tr>
@@ -2370,7 +2322,7 @@
                 <w:szCs w:val="24"/>
               </w:rPr>
             </w:pPr>
-            <w:commentRangeStart w:id="2"/>
+            <w:commentRangeStart w:id="1"/>
             <w:r>
               <w:rPr>
                 <w:sz w:val="24"/>
@@ -2398,12 +2350,12 @@
               </w:rPr>
               <w:t>0.35</w:t>
             </w:r>
-            <w:commentRangeEnd w:id="2"/>
+            <w:commentRangeEnd w:id="1"/>
             <w:r>
               <w:rPr>
                 <w:rStyle w:val="CommentReference"/>
               </w:rPr>
-              <w:commentReference w:id="2"/>
+              <w:commentReference w:id="1"/>
             </w:r>
           </w:p>
         </w:tc>
@@ -2431,23 +2383,7 @@
 
 <file path=word/comments.xml><?xml version="1.0" encoding="utf-8"?>
 <w:comments xmlns:wpc="http://schemas.microsoft.com/office/word/2010/wordprocessingCanvas" xmlns:cx="http://schemas.microsoft.com/office/drawing/2014/chartex" xmlns:cx1="http://schemas.microsoft.com/office/drawing/2015/9/8/chartex" xmlns:cx2="http://schemas.microsoft.com/office/drawing/2015/10/21/chartex" xmlns:cx3="http://schemas.microsoft.com/office/drawing/2016/5/9/chartex" xmlns:cx4="http://schemas.microsoft.com/office/drawing/2016/5/10/chartex" xmlns:cx5="http://schemas.microsoft.com/office/drawing/2016/5/11/chartex" xmlns:cx6="http://schemas.microsoft.com/office/drawing/2016/5/12/chartex" xmlns:cx7="http://schemas.microsoft.com/office/drawing/2016/5/13/chartex" xmlns:cx8="http://schemas.microsoft.com/office/drawing/2016/5/14/chartex" xmlns:mc="http://schemas.openxmlformats.org/markup-compatibility/2006" xmlns:aink="http://schemas.microsoft.com/office/drawing/2016/ink" xmlns:am3d="http://schemas.microsoft.com/office/drawing/2017/model3d" xmlns:o="urn:schemas-microsoft-com:office:office" xmlns:r="http://schemas.openxmlformats.org/officeDocument/2006/relationships" xmlns:m="http://schemas.openxmlformats.org/officeDocument/2006/math" xmlns:v="urn:schemas-microsoft-com:vml" xmlns:wp14="http://schemas.microsoft.com/office/word/2010/wordprocessingDrawing" xmlns:wp="http://schemas.openxmlformats.org/drawingml/2006/wordprocessingDrawing" xmlns:w10="urn:schemas-microsoft-com:office:word" xmlns:w="http://schemas.openxmlformats.org/wordprocessingml/2006/main" xmlns:w14="http://schemas.microsoft.com/office/word/2010/wordml" xmlns:w15="http://schemas.microsoft.com/office/word/2012/wordml" xmlns:w16cid="http://schemas.microsoft.com/office/word/2016/wordml/cid" xmlns:w16se="http://schemas.microsoft.com/office/word/2015/wordml/symex" xmlns:wpg="http://schemas.microsoft.com/office/word/2010/wordprocessingGroup" xmlns:wpi="http://schemas.microsoft.com/office/word/2010/wordprocessingInk" xmlns:wne="http://schemas.microsoft.com/office/word/2006/wordml" xmlns:wps="http://schemas.microsoft.com/office/word/2010/wordprocessingShape" mc:Ignorable="w14 w15 w16se w16cid wp14">
-  <w:comment w:id="0" w:author="Laney" w:date="2019-10-22T12:15:00Z" w:initials="L">
-    <w:p>
-      <w:pPr>
-        <w:pStyle w:val="CommentText"/>
-      </w:pPr>
-      <w:r>
-        <w:rPr>
-          <w:rStyle w:val="CommentReference"/>
-        </w:rPr>
-        <w:annotationRef/>
-      </w:r>
-      <w:r>
-        <w:t>Replace figure if we find out the HPS function is wrong</w:t>
-      </w:r>
-    </w:p>
-  </w:comment>
-  <w:comment w:id="2" w:author="Laney" w:date="2019-10-22T12:12:00Z" w:initials="L">
+  <w:comment w:id="1" w:author="Laney" w:date="2019-10-22T12:12:00Z" w:initials="L">
     <w:p>
       <w:pPr>
         <w:pStyle w:val="CommentText"/>
@@ -2468,14 +2404,12 @@
 
 <file path=word/commentsExtended.xml><?xml version="1.0" encoding="utf-8"?>
 <w15:commentsEx xmlns:wpc="http://schemas.microsoft.com/office/word/2010/wordprocessingCanvas" xmlns:cx="http://schemas.microsoft.com/office/drawing/2014/chartex" xmlns:cx1="http://schemas.microsoft.com/office/drawing/2015/9/8/chartex" xmlns:cx2="http://schemas.microsoft.com/office/drawing/2015/10/21/chartex" xmlns:cx3="http://schemas.microsoft.com/office/drawing/2016/5/9/chartex" xmlns:cx4="http://schemas.microsoft.com/office/drawing/2016/5/10/chartex" xmlns:cx5="http://schemas.microsoft.com/office/drawing/2016/5/11/chartex" xmlns:cx6="http://schemas.microsoft.com/office/drawing/2016/5/12/chartex" xmlns:cx7="http://schemas.microsoft.com/office/drawing/2016/5/13/chartex" xmlns:cx8="http://schemas.microsoft.com/office/drawing/2016/5/14/chartex" xmlns:mc="http://schemas.openxmlformats.org/markup-compatibility/2006" xmlns:aink="http://schemas.microsoft.com/office/drawing/2016/ink" xmlns:am3d="http://schemas.microsoft.com/office/drawing/2017/model3d" xmlns:o="urn:schemas-microsoft-com:office:office" xmlns:r="http://schemas.openxmlformats.org/officeDocument/2006/relationships" xmlns:m="http://schemas.openxmlformats.org/officeDocument/2006/math" xmlns:v="urn:schemas-microsoft-com:vml" xmlns:wp14="http://schemas.microsoft.com/office/word/2010/wordprocessingDrawing" xmlns:wp="http://schemas.openxmlformats.org/drawingml/2006/wordprocessingDrawing" xmlns:w10="urn:schemas-microsoft-com:office:word" xmlns:w="http://schemas.openxmlformats.org/wordprocessingml/2006/main" xmlns:w14="http://schemas.microsoft.com/office/word/2010/wordml" xmlns:w15="http://schemas.microsoft.com/office/word/2012/wordml" xmlns:w16cid="http://schemas.microsoft.com/office/word/2016/wordml/cid" xmlns:w16se="http://schemas.microsoft.com/office/word/2015/wordml/symex" xmlns:wpg="http://schemas.microsoft.com/office/word/2010/wordprocessingGroup" xmlns:wpi="http://schemas.microsoft.com/office/word/2010/wordprocessingInk" xmlns:wne="http://schemas.microsoft.com/office/word/2006/wordml" xmlns:wps="http://schemas.microsoft.com/office/word/2010/wordprocessingShape" mc:Ignorable="w14 w15 w16se w16cid wp14">
-  <w15:commentEx w15:paraId="2D619C4D" w15:done="1"/>
   <w15:commentEx w15:paraId="14B60686" w15:done="0"/>
 </w15:commentsEx>
 </file>
 
 <file path=word/commentsIds.xml><?xml version="1.0" encoding="utf-8"?>
 <w16cid:commentsIds xmlns:wpc="http://schemas.microsoft.com/office/word/2010/wordprocessingCanvas" xmlns:cx="http://schemas.microsoft.com/office/drawing/2014/chartex" xmlns:cx1="http://schemas.microsoft.com/office/drawing/2015/9/8/chartex" xmlns:cx2="http://schemas.microsoft.com/office/drawing/2015/10/21/chartex" xmlns:cx3="http://schemas.microsoft.com/office/drawing/2016/5/9/chartex" xmlns:cx4="http://schemas.microsoft.com/office/drawing/2016/5/10/chartex" xmlns:cx5="http://schemas.microsoft.com/office/drawing/2016/5/11/chartex" xmlns:cx6="http://schemas.microsoft.com/office/drawing/2016/5/12/chartex" xmlns:cx7="http://schemas.microsoft.com/office/drawing/2016/5/13/chartex" xmlns:cx8="http://schemas.microsoft.com/office/drawing/2016/5/14/chartex" xmlns:mc="http://schemas.openxmlformats.org/markup-compatibility/2006" xmlns:aink="http://schemas.microsoft.com/office/drawing/2016/ink" xmlns:am3d="http://schemas.microsoft.com/office/drawing/2017/model3d" xmlns:o="urn:schemas-microsoft-com:office:office" xmlns:r="http://schemas.openxmlformats.org/officeDocument/2006/relationships" xmlns:m="http://schemas.openxmlformats.org/officeDocument/2006/math" xmlns:v="urn:schemas-microsoft-com:vml" xmlns:wp14="http://schemas.microsoft.com/office/word/2010/wordprocessingDrawing" xmlns:wp="http://schemas.openxmlformats.org/drawingml/2006/wordprocessingDrawing" xmlns:w10="urn:schemas-microsoft-com:office:word" xmlns:w="http://schemas.openxmlformats.org/wordprocessingml/2006/main" xmlns:w14="http://schemas.microsoft.com/office/word/2010/wordml" xmlns:w15="http://schemas.microsoft.com/office/word/2012/wordml" xmlns:w16cid="http://schemas.microsoft.com/office/word/2016/wordml/cid" xmlns:w16se="http://schemas.microsoft.com/office/word/2015/wordml/symex" xmlns:wpg="http://schemas.microsoft.com/office/word/2010/wordprocessingGroup" xmlns:wpi="http://schemas.microsoft.com/office/word/2010/wordprocessingInk" xmlns:wne="http://schemas.microsoft.com/office/word/2006/wordml" xmlns:wps="http://schemas.microsoft.com/office/word/2010/wordprocessingShape" mc:Ignorable="w14 w15 w16se w16cid wp14">
-  <w16cid:commentId w16cid:paraId="2D619C4D" w16cid:durableId="2159717C"/>
   <w16cid:commentId w16cid:paraId="14B60686" w16cid:durableId="21597098"/>
 </w16cid:commentsIds>
 </file>

</xml_diff>